<commit_message>
Revisi bab 2 dengan menambahkan google sheet dan form google
</commit_message>
<xml_diff>
--- a/BAB 2.docx
+++ b/BAB 2.docx
@@ -3770,6 +3770,530 @@
           <w:color w:val="000000" w:themeColor="text1"/>
           <w:lang w:eastAsia="en-ID"/>
         </w:rPr>
+        <w:t>Machine Learning</w:t>
+      </w:r>
+    </w:p>
+    <w:p>
+      <w:pPr>
+        <w:spacing w:before="100" w:beforeAutospacing="1" w:after="100" w:afterAutospacing="1" w:line="360" w:lineRule="auto"/>
+        <w:ind w:firstLine="720"/>
+        <w:jc w:val="both"/>
+        <w:rPr>
+          <w:rFonts w:ascii="Times New Roman" w:hAnsi="Times New Roman" w:cs="Times New Roman"/>
+          <w:sz w:val="24"/>
+          <w:szCs w:val="24"/>
+        </w:rPr>
+      </w:pPr>
+      <w:r>
+        <w:rPr>
+          <w:rFonts w:ascii="Times New Roman" w:hAnsi="Times New Roman" w:cs="Times New Roman"/>
+          <w:sz w:val="24"/>
+          <w:szCs w:val="24"/>
+        </w:rPr>
+        <w:t xml:space="preserve"> Learning (ML) merupakan cabang dari kecerdasan buatan (Artificial Intelligence) yang memungkinkan komputer untuk belajar dari data dan membuat prediksi atau keputusan tanpa diprogram secara eksplisit untuk setiap tugas. ML memanfaatkan algoritma statistik dan matematika untuk mengidentifikasi pola dalam data, kemudian menggunakan pola tersebut untuk mengambil keputusan atau </w:t>
+      </w:r>
+      <w:r>
+        <w:rPr>
+          <w:rFonts w:ascii="Times New Roman" w:hAnsi="Times New Roman" w:cs="Times New Roman"/>
+          <w:sz w:val="24"/>
+          <w:szCs w:val="24"/>
+        </w:rPr>
+        <w:lastRenderedPageBreak/>
+        <w:t>prediksi pada data baru. Proses ini melibatkan pelatihan model dengan dataset yang besar agar model dapat mengenali pola dan hubungan yang kompleks.</w:t>
+      </w:r>
+    </w:p>
+    <w:p>
+      <w:pPr>
+        <w:spacing w:after="0" w:line="360" w:lineRule="auto"/>
+        <w:ind w:firstLine="720"/>
+        <w:jc w:val="both"/>
+        <w:rPr>
+          <w:rFonts w:ascii="Times New Roman" w:hAnsi="Times New Roman" w:cs="Times New Roman"/>
+          <w:sz w:val="24"/>
+          <w:szCs w:val="24"/>
+        </w:rPr>
+      </w:pPr>
+      <w:r>
+        <w:rPr>
+          <w:rFonts w:ascii="Times New Roman" w:hAnsi="Times New Roman" w:cs="Times New Roman"/>
+          <w:sz w:val="24"/>
+          <w:szCs w:val="24"/>
+        </w:rPr>
+        <w:t>Proses ML dimulai dengan pengumpulan data yang relevan, kemudian data tersebut diproses dan dibersihkan agar siap digunakan dalam pelatihan model. Selanjutnya, algoritma ML dipilih dan diterapkan untuk melatih model menggunakan data tersebut. Model yang sudah dilatih kemudian diuji dengan data baru untuk mengevaluasi performanya. Jika hasilnya memuaskan, model dapat digunakan untuk prediksi atau klasifikasi dalam aplikasi nyata.</w:t>
+      </w:r>
+      <w:r>
+        <w:rPr>
+          <w:rFonts w:ascii="Times New Roman" w:hAnsi="Times New Roman" w:cs="Times New Roman"/>
+          <w:sz w:val="24"/>
+          <w:szCs w:val="24"/>
+        </w:rPr>
+        <w:t xml:space="preserve"> </w:t>
+      </w:r>
+    </w:p>
+    <w:p>
+      <w:pPr>
+        <w:spacing w:after="0" w:line="360" w:lineRule="auto"/>
+        <w:ind w:firstLine="720"/>
+        <w:jc w:val="both"/>
+        <w:rPr>
+          <w:rFonts w:ascii="Times New Roman" w:hAnsi="Times New Roman" w:cs="Times New Roman"/>
+          <w:sz w:val="24"/>
+          <w:szCs w:val="24"/>
+        </w:rPr>
+      </w:pPr>
+      <w:r>
+        <w:rPr>
+          <w:rFonts w:ascii="Times New Roman" w:hAnsi="Times New Roman" w:cs="Times New Roman"/>
+          <w:sz w:val="24"/>
+          <w:szCs w:val="24"/>
+        </w:rPr>
+        <w:t>Machine Learning bekerja dengan memanfaatkan data untuk menemukan pola dan hubungan matematis antara input dan output. Proses ini dimulai dengan pelatihan model menggunakan data berlabel (supervised learning) atau data tidak berlabel (unsupervised learning). Model kemudian menggeneralisasi pola tersebut untuk memprediksi atau mengambil keputusan pada data baru yang belum pernah dilihat sebelumnya</w:t>
+      </w:r>
+      <w:r>
+        <w:rPr>
+          <w:rFonts w:ascii="Times New Roman" w:hAnsi="Times New Roman" w:cs="Times New Roman"/>
+          <w:sz w:val="24"/>
+          <w:szCs w:val="24"/>
+        </w:rPr>
+        <w:t xml:space="preserve">. </w:t>
+      </w:r>
+      <w:r>
+        <w:rPr>
+          <w:rFonts w:ascii="Times New Roman" w:hAnsi="Times New Roman" w:cs="Times New Roman"/>
+          <w:sz w:val="24"/>
+          <w:szCs w:val="24"/>
+        </w:rPr>
+        <w:t>Secara sederhana, algoritma ML dilatih dengan contoh input-output, misalnya pasangan data (2,10), (5,19), dan (9,31). Algoritma akan mencari fungsi matematis yang menghubungkan input dan output, seperti o = 3 × i + 4 o=3×i+4. Setelah model terlatih, jika diberikan input baru, misalnya 7, model dapat memprediksi outputnya, yaitu 25. Keakuratan prediksi ini bergantung pada kualitas dan kuantitas data yang digunakan selama pelatihan</w:t>
+      </w:r>
+    </w:p>
+    <w:p>
+      <w:pPr>
+        <w:spacing w:after="0" w:line="360" w:lineRule="auto"/>
+        <w:ind w:firstLine="720"/>
+        <w:jc w:val="both"/>
+        <w:rPr>
+          <w:rFonts w:ascii="Times New Roman" w:hAnsi="Times New Roman" w:cs="Times New Roman"/>
+          <w:sz w:val="24"/>
+          <w:szCs w:val="24"/>
+        </w:rPr>
+      </w:pPr>
+    </w:p>
+    <w:p>
+      <w:pPr>
+        <w:spacing w:after="0" w:line="360" w:lineRule="auto"/>
+        <w:ind w:firstLine="720"/>
+        <w:jc w:val="both"/>
+        <w:rPr>
+          <w:rFonts w:ascii="Times New Roman" w:hAnsi="Times New Roman" w:cs="Times New Roman"/>
+          <w:sz w:val="24"/>
+          <w:szCs w:val="24"/>
+        </w:rPr>
+      </w:pPr>
+      <w:r>
+        <w:rPr>
+          <w:rFonts w:ascii="Times New Roman" w:hAnsi="Times New Roman" w:cs="Times New Roman"/>
+          <w:sz w:val="24"/>
+          <w:szCs w:val="24"/>
+        </w:rPr>
+        <w:t>Jenis</w:t>
+      </w:r>
+      <w:r>
+        <w:rPr>
+          <w:rFonts w:ascii="Times New Roman" w:hAnsi="Times New Roman" w:cs="Times New Roman"/>
+          <w:sz w:val="24"/>
+          <w:szCs w:val="24"/>
+        </w:rPr>
+        <w:t xml:space="preserve"> </w:t>
+      </w:r>
+      <w:r>
+        <w:rPr>
+          <w:rFonts w:ascii="Times New Roman" w:hAnsi="Times New Roman" w:cs="Times New Roman"/>
+          <w:sz w:val="24"/>
+          <w:szCs w:val="24"/>
+        </w:rPr>
+        <w:t>-</w:t>
+      </w:r>
+      <w:r>
+        <w:rPr>
+          <w:rFonts w:ascii="Times New Roman" w:hAnsi="Times New Roman" w:cs="Times New Roman"/>
+          <w:sz w:val="24"/>
+          <w:szCs w:val="24"/>
+        </w:rPr>
+        <w:t xml:space="preserve"> </w:t>
+      </w:r>
+      <w:r>
+        <w:rPr>
+          <w:rFonts w:ascii="Times New Roman" w:hAnsi="Times New Roman" w:cs="Times New Roman"/>
+          <w:sz w:val="24"/>
+          <w:szCs w:val="24"/>
+        </w:rPr>
+        <w:t>Jenis Machine Learning</w:t>
+      </w:r>
+      <w:r>
+        <w:rPr>
+          <w:rFonts w:ascii="Times New Roman" w:hAnsi="Times New Roman" w:cs="Times New Roman"/>
+          <w:sz w:val="24"/>
+          <w:szCs w:val="24"/>
+        </w:rPr>
+        <w:t xml:space="preserve"> yang biasa digunakan</w:t>
+      </w:r>
+      <w:r>
+        <w:rPr>
+          <w:rFonts w:ascii="Times New Roman" w:hAnsi="Times New Roman" w:cs="Times New Roman"/>
+          <w:sz w:val="24"/>
+          <w:szCs w:val="24"/>
+        </w:rPr>
+        <w:t xml:space="preserve"> adalah sebagai berikut:</w:t>
+      </w:r>
+    </w:p>
+    <w:p>
+      <w:pPr>
+        <w:pStyle w:val="ListParagraph"/>
+        <w:numPr>
+          <w:ilvl w:val="0"/>
+          <w:numId w:val="27"/>
+        </w:numPr>
+        <w:spacing w:after="0" w:line="360" w:lineRule="auto"/>
+        <w:ind w:left="284" w:hanging="284"/>
+        <w:jc w:val="both"/>
+        <w:rPr>
+          <w:rFonts w:ascii="Times New Roman" w:hAnsi="Times New Roman" w:cs="Times New Roman"/>
+          <w:sz w:val="24"/>
+          <w:szCs w:val="24"/>
+        </w:rPr>
+      </w:pPr>
+      <w:r>
+        <w:rPr>
+          <w:rFonts w:ascii="Times New Roman" w:hAnsi="Times New Roman" w:cs="Times New Roman"/>
+          <w:sz w:val="24"/>
+          <w:szCs w:val="24"/>
+        </w:rPr>
+        <w:t>Supervised Learning Model dilatih menggunakan data berlabel, artinya setiap data input sudah memiliki output yang diketahui. Model belajar menghubungkan input dengan output tersebut untuk memprediksi hasil pada data baru. Contohnya adalah klasifikasi email spam dan prediksi harga rumah.</w:t>
+      </w:r>
+    </w:p>
+    <w:p>
+      <w:pPr>
+        <w:pStyle w:val="ListParagraph"/>
+        <w:numPr>
+          <w:ilvl w:val="0"/>
+          <w:numId w:val="27"/>
+        </w:numPr>
+        <w:spacing w:before="100" w:beforeAutospacing="1" w:after="100" w:afterAutospacing="1" w:line="360" w:lineRule="auto"/>
+        <w:ind w:left="284" w:hanging="284"/>
+        <w:jc w:val="both"/>
+        <w:rPr>
+          <w:rFonts w:ascii="Times New Roman" w:hAnsi="Times New Roman" w:cs="Times New Roman"/>
+          <w:sz w:val="24"/>
+          <w:szCs w:val="24"/>
+        </w:rPr>
+      </w:pPr>
+      <w:r>
+        <w:rPr>
+          <w:rFonts w:ascii="Times New Roman" w:hAnsi="Times New Roman" w:cs="Times New Roman"/>
+          <w:sz w:val="24"/>
+          <w:szCs w:val="24"/>
+        </w:rPr>
+        <w:t>Unsupervised Learning Model bekerja dengan data yang tidak memiliki label. Tujuannya adalah menemukan pola, struktur, atau kelompok dalam data tersebut, seperti segmentasi pelanggan dan deteksi anomali.</w:t>
+      </w:r>
+    </w:p>
+    <w:p>
+      <w:pPr>
+        <w:pStyle w:val="ListParagraph"/>
+        <w:numPr>
+          <w:ilvl w:val="0"/>
+          <w:numId w:val="27"/>
+        </w:numPr>
+        <w:spacing w:before="100" w:beforeAutospacing="1" w:after="100" w:afterAutospacing="1" w:line="360" w:lineRule="auto"/>
+        <w:ind w:left="284" w:hanging="284"/>
+        <w:jc w:val="both"/>
+        <w:rPr>
+          <w:rFonts w:ascii="Times New Roman" w:hAnsi="Times New Roman" w:cs="Times New Roman"/>
+          <w:sz w:val="24"/>
+          <w:szCs w:val="24"/>
+        </w:rPr>
+      </w:pPr>
+      <w:r>
+        <w:rPr>
+          <w:rFonts w:ascii="Times New Roman" w:hAnsi="Times New Roman" w:cs="Times New Roman"/>
+          <w:sz w:val="24"/>
+          <w:szCs w:val="24"/>
+        </w:rPr>
+        <w:lastRenderedPageBreak/>
+        <w:t>Reinforcement Learning Model belajar melalui interaksi dengan lingkungan dengan menerima umpan balik berupa reward atau penalti. Model berusaha memaksimalkan reward dengan mengambil tindakan yang tepat, sering digunakan dalam robotika dan permainan komputer.</w:t>
+      </w:r>
+    </w:p>
+    <w:p>
+      <w:pPr>
+        <w:spacing w:before="100" w:beforeAutospacing="1" w:after="0" w:line="360" w:lineRule="auto"/>
+        <w:ind w:firstLine="720"/>
+        <w:jc w:val="both"/>
+        <w:rPr>
+          <w:rFonts w:ascii="Times New Roman" w:hAnsi="Times New Roman" w:cs="Times New Roman"/>
+          <w:sz w:val="24"/>
+          <w:szCs w:val="24"/>
+        </w:rPr>
+      </w:pPr>
+      <w:r>
+        <w:rPr>
+          <w:rFonts w:ascii="Times New Roman" w:hAnsi="Times New Roman" w:cs="Times New Roman"/>
+          <w:sz w:val="24"/>
+          <w:szCs w:val="24"/>
+        </w:rPr>
+        <w:t xml:space="preserve">Beberapa jenis algoritma yang umum digunakan dalam ML antara lain: Decision Tree: </w:t>
+      </w:r>
+    </w:p>
+    <w:p>
+      <w:pPr>
+        <w:pStyle w:val="ListParagraph"/>
+        <w:numPr>
+          <w:ilvl w:val="0"/>
+          <w:numId w:val="26"/>
+        </w:numPr>
+        <w:spacing w:after="100" w:afterAutospacing="1" w:line="360" w:lineRule="auto"/>
+        <w:ind w:left="284" w:hanging="284"/>
+        <w:jc w:val="both"/>
+        <w:rPr>
+          <w:rFonts w:ascii="Times New Roman" w:hAnsi="Times New Roman" w:cs="Times New Roman"/>
+          <w:sz w:val="24"/>
+          <w:szCs w:val="24"/>
+        </w:rPr>
+      </w:pPr>
+      <w:r>
+        <w:rPr>
+          <w:rFonts w:ascii="Times New Roman" w:hAnsi="Times New Roman" w:cs="Times New Roman"/>
+          <w:sz w:val="24"/>
+          <w:szCs w:val="24"/>
+        </w:rPr>
+        <w:t xml:space="preserve">Algoritma yang menggunakan struktur pohon untuk membuat keputusan berdasarkan fitur data. </w:t>
+      </w:r>
+    </w:p>
+    <w:p>
+      <w:pPr>
+        <w:pStyle w:val="ListParagraph"/>
+        <w:numPr>
+          <w:ilvl w:val="0"/>
+          <w:numId w:val="26"/>
+        </w:numPr>
+        <w:spacing w:after="100" w:afterAutospacing="1" w:line="360" w:lineRule="auto"/>
+        <w:ind w:left="284" w:hanging="284"/>
+        <w:jc w:val="both"/>
+        <w:rPr>
+          <w:rFonts w:ascii="Times New Roman" w:hAnsi="Times New Roman" w:cs="Times New Roman"/>
+          <w:sz w:val="24"/>
+          <w:szCs w:val="24"/>
+        </w:rPr>
+      </w:pPr>
+      <w:r>
+        <w:rPr>
+          <w:rFonts w:ascii="Times New Roman" w:hAnsi="Times New Roman" w:cs="Times New Roman"/>
+          <w:sz w:val="24"/>
+          <w:szCs w:val="24"/>
+        </w:rPr>
+        <w:t xml:space="preserve">Random Forest: Kombinasi dari banyak decision tree yang bekerja secara paralel untuk meningkatkan akurasi dan mengurangi overfitting. </w:t>
+      </w:r>
+    </w:p>
+    <w:p>
+      <w:pPr>
+        <w:pStyle w:val="ListParagraph"/>
+        <w:numPr>
+          <w:ilvl w:val="0"/>
+          <w:numId w:val="26"/>
+        </w:numPr>
+        <w:spacing w:after="100" w:afterAutospacing="1" w:line="360" w:lineRule="auto"/>
+        <w:ind w:left="284" w:hanging="284"/>
+        <w:jc w:val="both"/>
+        <w:rPr>
+          <w:rFonts w:ascii="Times New Roman" w:hAnsi="Times New Roman" w:cs="Times New Roman"/>
+          <w:sz w:val="24"/>
+          <w:szCs w:val="24"/>
+        </w:rPr>
+      </w:pPr>
+      <w:r>
+        <w:rPr>
+          <w:rFonts w:ascii="Times New Roman" w:hAnsi="Times New Roman" w:cs="Times New Roman"/>
+          <w:sz w:val="24"/>
+          <w:szCs w:val="24"/>
+        </w:rPr>
+        <w:t xml:space="preserve">Logistic Regression: Algoritma statistik yang digunakan untuk klasifikasi biner. </w:t>
+      </w:r>
+    </w:p>
+    <w:p>
+      <w:pPr>
+        <w:pStyle w:val="ListParagraph"/>
+        <w:numPr>
+          <w:ilvl w:val="0"/>
+          <w:numId w:val="26"/>
+        </w:numPr>
+        <w:spacing w:after="100" w:afterAutospacing="1" w:line="360" w:lineRule="auto"/>
+        <w:ind w:left="284" w:hanging="284"/>
+        <w:jc w:val="both"/>
+        <w:rPr>
+          <w:rFonts w:ascii="Times New Roman" w:hAnsi="Times New Roman" w:cs="Times New Roman"/>
+          <w:sz w:val="24"/>
+          <w:szCs w:val="24"/>
+        </w:rPr>
+      </w:pPr>
+      <w:r>
+        <w:rPr>
+          <w:rFonts w:ascii="Times New Roman" w:hAnsi="Times New Roman" w:cs="Times New Roman"/>
+          <w:sz w:val="24"/>
+          <w:szCs w:val="24"/>
+        </w:rPr>
+        <w:t xml:space="preserve">Support Vector Machine (SVM): Algoritma yang mencari hyperplane terbaik untuk memisahkan kelas data. </w:t>
+      </w:r>
+    </w:p>
+    <w:p>
+      <w:pPr>
+        <w:pStyle w:val="ListParagraph"/>
+        <w:numPr>
+          <w:ilvl w:val="0"/>
+          <w:numId w:val="26"/>
+        </w:numPr>
+        <w:spacing w:after="100" w:afterAutospacing="1" w:line="360" w:lineRule="auto"/>
+        <w:ind w:left="284" w:hanging="284"/>
+        <w:jc w:val="both"/>
+        <w:rPr>
+          <w:rFonts w:ascii="Times New Roman" w:hAnsi="Times New Roman" w:cs="Times New Roman"/>
+          <w:sz w:val="24"/>
+          <w:szCs w:val="24"/>
+        </w:rPr>
+      </w:pPr>
+      <w:r>
+        <w:rPr>
+          <w:rFonts w:ascii="Times New Roman" w:hAnsi="Times New Roman" w:cs="Times New Roman"/>
+          <w:sz w:val="24"/>
+          <w:szCs w:val="24"/>
+        </w:rPr>
+        <w:t>XGBoost: Algoritma boosting yang efisien dan sering digunakan dalam kompetisi ML karena performanya yang tinggi.</w:t>
+      </w:r>
+    </w:p>
+    <w:p>
+      <w:pPr>
+        <w:spacing w:before="100" w:beforeAutospacing="1" w:after="100" w:afterAutospacing="1" w:line="360" w:lineRule="auto"/>
+        <w:ind w:firstLine="720"/>
+        <w:jc w:val="both"/>
+        <w:rPr>
+          <w:rFonts w:ascii="Times New Roman" w:hAnsi="Times New Roman" w:cs="Times New Roman"/>
+          <w:sz w:val="24"/>
+          <w:szCs w:val="24"/>
+        </w:rPr>
+      </w:pPr>
+      <w:r>
+        <w:rPr>
+          <w:rFonts w:ascii="Times New Roman" w:hAnsi="Times New Roman" w:cs="Times New Roman"/>
+          <w:sz w:val="24"/>
+          <w:szCs w:val="24"/>
+        </w:rPr>
+        <w:t>Machine Learning telah banyak diterapkan di berbagai bidang, seperti kesehatan, keuangan, pemasaran, dan lain-lain. Contohnya, dalam bidang kesehatan, ML digunakan untuk memprediksi tingkat kasus penyakit menular, membantu pengambilan keputusan dalam program vaksinasi dan pelayanan kesehatan. Penelitian oleh Wardhana dkk. (2023) menunjukkan penerapan berbagai algoritma ML seperti decision tree, random forest, logistic regression, SVM, dan XGBoost untuk memprediksi tingkat kasus penyakit di Indonesia dengan hasil yang dapat membantu pengambil kebijakan dalam merumuskan kebijakan kesehatan secara cepat dan akurat</w:t>
+      </w:r>
+      <w:r>
+        <w:rPr>
+          <w:rFonts w:ascii="Times New Roman" w:hAnsi="Times New Roman" w:cs="Times New Roman"/>
+          <w:sz w:val="24"/>
+          <w:szCs w:val="24"/>
+        </w:rPr>
+        <w:t>.</w:t>
+      </w:r>
+    </w:p>
+    <w:p>
+      <w:pPr>
+        <w:spacing w:before="100" w:beforeAutospacing="1" w:after="100" w:afterAutospacing="1" w:line="360" w:lineRule="auto"/>
+        <w:ind w:firstLine="720"/>
+        <w:jc w:val="both"/>
+        <w:rPr>
+          <w:rFonts w:ascii="Times New Roman" w:hAnsi="Times New Roman" w:cs="Times New Roman"/>
+          <w:sz w:val="24"/>
+          <w:szCs w:val="24"/>
+        </w:rPr>
+      </w:pPr>
+      <w:r>
+        <w:rPr>
+          <w:rFonts w:ascii="Times New Roman" w:hAnsi="Times New Roman" w:cs="Times New Roman"/>
+          <w:sz w:val="24"/>
+          <w:szCs w:val="24"/>
+        </w:rPr>
+        <w:t>Selain itu, ML juga digunakan untuk prediksi diagnosis penyakit seperti diabetes menggunakan algoritma neural network yang dioptimasi dengan algoritma evolusi untuk meningkatkan akurasi prediksi</w:t>
+      </w:r>
+      <w:r>
+        <w:rPr>
+          <w:rFonts w:ascii="Times New Roman" w:hAnsi="Times New Roman" w:cs="Times New Roman"/>
+          <w:sz w:val="24"/>
+          <w:szCs w:val="24"/>
+        </w:rPr>
+        <w:t xml:space="preserve"> (ref12)</w:t>
+      </w:r>
+      <w:r>
+        <w:rPr>
+          <w:rFonts w:ascii="Times New Roman" w:hAnsi="Times New Roman" w:cs="Times New Roman"/>
+          <w:sz w:val="24"/>
+          <w:szCs w:val="24"/>
+        </w:rPr>
+        <w:t>. Dalam bidang lain, ML digunakan untuk prediksi ketepatan penempatan karir dengan model klasifikasi seperti Random Forest dan SVM, yang dievaluasi berdasarkan akurasi prediksi</w:t>
+      </w:r>
+      <w:r>
+        <w:rPr>
+          <w:rFonts w:ascii="Times New Roman" w:hAnsi="Times New Roman" w:cs="Times New Roman"/>
+          <w:sz w:val="24"/>
+          <w:szCs w:val="24"/>
+        </w:rPr>
+        <w:t xml:space="preserve"> </w:t>
+      </w:r>
+      <w:r>
+        <w:rPr>
+          <w:rFonts w:ascii="Times New Roman" w:hAnsi="Times New Roman" w:cs="Times New Roman"/>
+          <w:sz w:val="24"/>
+          <w:szCs w:val="24"/>
+        </w:rPr>
+        <w:lastRenderedPageBreak/>
+        <w:t>(ref13)</w:t>
+      </w:r>
+      <w:r>
+        <w:rPr>
+          <w:rFonts w:ascii="Times New Roman" w:hAnsi="Times New Roman" w:cs="Times New Roman"/>
+          <w:sz w:val="24"/>
+          <w:szCs w:val="24"/>
+        </w:rPr>
+        <w:t>.</w:t>
+      </w:r>
+      <w:r>
+        <w:rPr>
+          <w:rFonts w:ascii="Times New Roman" w:hAnsi="Times New Roman" w:cs="Times New Roman"/>
+          <w:sz w:val="24"/>
+          <w:szCs w:val="24"/>
+        </w:rPr>
+        <w:t xml:space="preserve"> Oleh karena itu m</w:t>
+      </w:r>
+      <w:r>
+        <w:rPr>
+          <w:rFonts w:ascii="Times New Roman" w:hAnsi="Times New Roman" w:cs="Times New Roman"/>
+          <w:sz w:val="24"/>
+          <w:szCs w:val="24"/>
+        </w:rPr>
+        <w:t>achine Learning adalah teknologi yang sangat penting dalam era digital saat ini karena kemampuannya dalam mengolah data besar dan memberikan insight prediktif yang dapat mendukung pengambilan keputusan otomatis dan cepat. Dengan berbagai algoritma yang tersedia, ML dapat disesuaikan untuk berbagai kebutuhan aplikasi, mulai dari klasifikasi, regresi, hingga clustering.</w:t>
+      </w:r>
+    </w:p>
+    <w:p>
+      <w:pPr>
+        <w:pStyle w:val="Heading3"/>
+        <w:numPr>
+          <w:ilvl w:val="2"/>
+          <w:numId w:val="1"/>
+        </w:numPr>
+        <w:spacing w:line="360" w:lineRule="auto"/>
+        <w:rPr>
+          <w:rFonts w:ascii="Times New Roman" w:hAnsi="Times New Roman" w:cs="Times New Roman"/>
+          <w:b/>
+          <w:color w:val="000000" w:themeColor="text1"/>
+          <w:lang w:eastAsia="en-ID"/>
+        </w:rPr>
+      </w:pPr>
+      <w:r>
+        <w:rPr>
+          <w:rFonts w:ascii="Times New Roman" w:hAnsi="Times New Roman" w:cs="Times New Roman"/>
+          <w:b/>
+          <w:color w:val="000000" w:themeColor="text1"/>
+          <w:lang w:eastAsia="en-ID"/>
+        </w:rPr>
         <w:t>Random Forest</w:t>
       </w:r>
     </w:p>
@@ -3813,7 +4337,6 @@
           <w:szCs w:val="24"/>
           <w:lang w:eastAsia="en-ID"/>
         </w:rPr>
-        <w:lastRenderedPageBreak/>
         <w:t>Selain bootstrap sampling, Random Forest juga menerapkan random feature selection pada setiap node split dalam decision tree. Alih-alih mempertimbangkan semua fitur, algoritma hanya memilih subset fitur secara acak untuk menentukan split terbaik. Hal ini menurunkan korelasi antar pohon dan meningkatkan keragaman model sehingga mengurangi varians dan risiko overfitting</w:t>
       </w:r>
       <w:r>
@@ -3904,6 +4427,7 @@
           <w:szCs w:val="24"/>
           <w:lang w:eastAsia="en-ID"/>
         </w:rPr>
+        <w:lastRenderedPageBreak/>
         <w:drawing>
           <wp:inline distT="0" distB="0" distL="0" distR="0" wp14:anchorId="41CFF665" wp14:editId="3CDDD558">
             <wp:extent cx="5039995" cy="3098800"/>
@@ -3995,18 +4519,7 @@
           <w:sz w:val="24"/>
           <w:lang w:eastAsia="en-ID"/>
         </w:rPr>
-        <w:t>Bootstrap Samplin</w:t>
-      </w:r>
-      <w:r>
-        <w:rPr>
-          <w:rFonts w:ascii="Times New Roman" w:hAnsi="Times New Roman" w:cs="Times New Roman"/>
-          <w:b/>
-          <w:i w:val="0"/>
-          <w:color w:val="auto"/>
-          <w:sz w:val="24"/>
-          <w:lang w:eastAsia="en-ID"/>
-        </w:rPr>
-        <w:t>g</w:t>
+        <w:t>Bootstrap Sampling</w:t>
       </w:r>
     </w:p>
     <w:p>
@@ -4028,17 +4541,7 @@
           <w:szCs w:val="24"/>
           <w:lang w:eastAsia="en-ID"/>
         </w:rPr>
-        <w:t xml:space="preserve">Bootstrap sampling dalam Random Forest adalah proses pengambilan sampel acak dari dataset asli dengan pengembalian (sampling dengan replacement) untuk membentuk beberapa subset data yang masing-masing digunakan untuk melatih satu pohon keputusan secara independen. Ini berarti beberapa data dapat </w:t>
-      </w:r>
-      <w:r>
-        <w:rPr>
-          <w:rFonts w:ascii="Times New Roman" w:hAnsi="Times New Roman" w:cs="Times New Roman"/>
-          <w:sz w:val="24"/>
-          <w:szCs w:val="24"/>
-          <w:lang w:eastAsia="en-ID"/>
-        </w:rPr>
-        <w:lastRenderedPageBreak/>
-        <w:t>terpilih lebih dari satu kali dalam satu subset, sementara beberapa data lain mungkin tidak terpilih sama sekali</w:t>
+        <w:t>Bootstrap sampling dalam Random Forest adalah proses pengambilan sampel acak dari dataset asli dengan pengembalian (sampling dengan replacement) untuk membentuk beberapa subset data yang masing-masing digunakan untuk melatih satu pohon keputusan secara independen. Ini berarti beberapa data dapat terpilih lebih dari satu kali dalam satu subset, sementara beberapa data lain mungkin tidak terpilih sama sekali</w:t>
       </w:r>
       <w:r>
         <w:rPr>
@@ -4155,6 +4658,7 @@
           <w:szCs w:val="24"/>
           <w:lang w:eastAsia="en-ID"/>
         </w:rPr>
+        <w:lastRenderedPageBreak/>
         <w:t>Selain itu, sekitar sepertiga data yang tidak terpilih dalam bootstrap disebut out-of-bag (OOB), yang bisa digunakan untuk validasi model tanpa perlu data terpisah</w:t>
       </w:r>
     </w:p>
@@ -4228,17 +4732,7 @@
           <w:szCs w:val="24"/>
           <w:lang w:eastAsia="en-ID"/>
         </w:rPr>
-        <w:t xml:space="preserve">Pembentukan Decision Tree adalah proses konstruksi pohon keputusan yang dimulai dari root node (akar) yang berisi seluruh dataset, kemudian secara rekursif membagi data menjadi subset-subset yang lebih homogen berdasarkan fitur terbaik yang dipilih pada setiap langkah pemisahan (splitting). Proses ini berlanjut hingga mencapai kriteria berhenti tertentu, seperti semua data dalam subset memiliki kelas yang sama, kedalaman pohon mencapai batas maksimum, atau </w:t>
-      </w:r>
-      <w:r>
-        <w:rPr>
-          <w:rFonts w:ascii="Times New Roman" w:hAnsi="Times New Roman" w:cs="Times New Roman"/>
-          <w:sz w:val="24"/>
-          <w:szCs w:val="24"/>
-          <w:lang w:eastAsia="en-ID"/>
-        </w:rPr>
-        <w:lastRenderedPageBreak/>
-        <w:t>jumlah data dalam subset terlalu kecil.</w:t>
+        <w:t>Pembentukan Decision Tree adalah proses konstruksi pohon keputusan yang dimulai dari root node (akar) yang berisi seluruh dataset, kemudian secara rekursif membagi data menjadi subset-subset yang lebih homogen berdasarkan fitur terbaik yang dipilih pada setiap langkah pemisahan (splitting). Proses ini berlanjut hingga mencapai kriteria berhenti tertentu, seperti semua data dalam subset memiliki kelas yang sama, kedalaman pohon mencapai batas maksimum, atau jumlah data dalam subset terlalu kecil.</w:t>
       </w:r>
       <w:r>
         <w:rPr>
@@ -4450,16 +4944,7 @@
               <w:szCs w:val="24"/>
               <w:lang w:eastAsia="en-ID"/>
             </w:rPr>
-            <m:t>=</m:t>
-          </m:r>
-          <m:r>
-            <w:rPr>
-              <w:rFonts w:ascii="Cambria Math" w:eastAsia="Cambria Math" w:hAnsi="Cambria Math" w:cs="Cambria Math"/>
-              <w:sz w:val="24"/>
-              <w:szCs w:val="24"/>
-              <w:lang w:eastAsia="en-ID"/>
-            </w:rPr>
-            <m:t>1-</m:t>
+            <m:t>=1-</m:t>
           </m:r>
           <m:nary>
             <m:naryPr>
@@ -4482,25 +4967,7 @@
                   <w:szCs w:val="24"/>
                   <w:lang w:eastAsia="en-ID"/>
                 </w:rPr>
-                <m:t>i</m:t>
-              </m:r>
-              <m:r>
-                <w:rPr>
-                  <w:rFonts w:ascii="Cambria Math" w:eastAsia="Cambria Math" w:hAnsi="Cambria Math" w:cs="Cambria Math"/>
-                  <w:sz w:val="24"/>
-                  <w:szCs w:val="24"/>
-                  <w:lang w:eastAsia="en-ID"/>
-                </w:rPr>
-                <m:t>=</m:t>
-              </m:r>
-              <m:r>
-                <w:rPr>
-                  <w:rFonts w:ascii="Cambria Math" w:eastAsia="Cambria Math" w:hAnsi="Cambria Math" w:cs="Cambria Math"/>
-                  <w:sz w:val="24"/>
-                  <w:szCs w:val="24"/>
-                  <w:lang w:eastAsia="en-ID"/>
-                </w:rPr>
-                <m:t>1</m:t>
+                <m:t>i=1</m:t>
               </m:r>
             </m:sub>
             <m:sup>
@@ -4586,6 +5053,7 @@
           <w:szCs w:val="24"/>
           <w:lang w:eastAsia="en-ID"/>
         </w:rPr>
+        <w:lastRenderedPageBreak/>
         <w:t xml:space="preserve">di mana </w:t>
       </w:r>
       <m:oMath>
@@ -4731,16 +5199,7 @@
               <w:szCs w:val="24"/>
               <w:lang w:eastAsia="en-ID"/>
             </w:rPr>
-            <m:t>Entropy</m:t>
-          </m:r>
-          <m:r>
-            <w:rPr>
-              <w:rFonts w:ascii="Cambria Math" w:hAnsi="Cambria Math" w:cs="Times New Roman"/>
-              <w:sz w:val="24"/>
-              <w:szCs w:val="24"/>
-              <w:lang w:eastAsia="en-ID"/>
-            </w:rPr>
-            <m:t xml:space="preserve"> </m:t>
+            <m:t xml:space="preserve">Entropy </m:t>
           </m:r>
           <m:d>
             <m:dPr>
@@ -4773,16 +5232,7 @@
               <w:szCs w:val="24"/>
               <w:lang w:eastAsia="en-ID"/>
             </w:rPr>
-            <m:t>=</m:t>
-          </m:r>
-          <m:r>
-            <w:rPr>
-              <w:rFonts w:ascii="Cambria Math" w:eastAsia="Cambria Math" w:hAnsi="Cambria Math" w:cs="Cambria Math"/>
-              <w:sz w:val="24"/>
-              <w:szCs w:val="24"/>
-              <w:lang w:eastAsia="en-ID"/>
-            </w:rPr>
-            <m:t>-</m:t>
+            <m:t>=-</m:t>
           </m:r>
           <m:nary>
             <m:naryPr>
@@ -4805,25 +5255,7 @@
                   <w:szCs w:val="24"/>
                   <w:lang w:eastAsia="en-ID"/>
                 </w:rPr>
-                <m:t>i</m:t>
-              </m:r>
-              <m:r>
-                <w:rPr>
-                  <w:rFonts w:ascii="Cambria Math" w:eastAsia="Cambria Math" w:hAnsi="Cambria Math" w:cs="Cambria Math"/>
-                  <w:sz w:val="24"/>
-                  <w:szCs w:val="24"/>
-                  <w:lang w:eastAsia="en-ID"/>
-                </w:rPr>
-                <m:t>=</m:t>
-              </m:r>
-              <m:r>
-                <w:rPr>
-                  <w:rFonts w:ascii="Cambria Math" w:eastAsia="Cambria Math" w:hAnsi="Cambria Math" w:cs="Cambria Math"/>
-                  <w:sz w:val="24"/>
-                  <w:szCs w:val="24"/>
-                  <w:lang w:eastAsia="en-ID"/>
-                </w:rPr>
-                <m:t>1</m:t>
+                <m:t>i=1</m:t>
               </m:r>
             </m:sub>
             <m:sup>
@@ -4924,16 +5356,7 @@
                   <w:szCs w:val="24"/>
                   <w:lang w:eastAsia="en-ID"/>
                 </w:rPr>
-                <m:t xml:space="preserve"> </m:t>
-              </m:r>
-              <m:r>
-                <w:rPr>
-                  <w:rFonts w:ascii="Cambria Math" w:hAnsi="Cambria Math" w:cs="Times New Roman"/>
-                  <w:sz w:val="24"/>
-                  <w:szCs w:val="24"/>
-                  <w:lang w:eastAsia="en-ID"/>
-                </w:rPr>
-                <m:t xml:space="preserve"> </m:t>
+                <m:t xml:space="preserve">  </m:t>
               </m:r>
               <m:sSub>
                 <m:sSubPr>
@@ -5029,16 +5452,7 @@
               <w:szCs w:val="24"/>
               <w:lang w:eastAsia="en-ID"/>
             </w:rPr>
-            <m:t xml:space="preserve">IG= </m:t>
-          </m:r>
-          <m:r>
-            <w:rPr>
-              <w:rFonts w:ascii="Cambria Math" w:hAnsi="Cambria Math" w:cs="Times New Roman"/>
-              <w:sz w:val="24"/>
-              <w:szCs w:val="24"/>
-              <w:lang w:eastAsia="en-ID"/>
-            </w:rPr>
-            <m:t xml:space="preserve">Entropy </m:t>
+            <m:t xml:space="preserve">IG= Entropy </m:t>
           </m:r>
           <m:d>
             <m:dPr>
@@ -5430,7 +5844,6 @@
           <w:szCs w:val="24"/>
           <w:lang w:eastAsia="en-ID"/>
         </w:rPr>
-        <w:lastRenderedPageBreak/>
         <w:t>Kriteria Berhenti</w:t>
       </w:r>
     </w:p>
@@ -5634,6 +6047,7 @@
           <w:szCs w:val="24"/>
           <w:lang w:eastAsia="en-ID"/>
         </w:rPr>
+        <w:lastRenderedPageBreak/>
         <w:t>Pada Random Forest, setiap pohon dibangun dengan data bootstrap sampling dan pada setiap split hanya dipertimbangkan subset acak fitur, sehingga pohon-pohon yang terbentuk berbeda dan tidak berkorelasi tinggi.</w:t>
       </w:r>
       <w:r>
@@ -5772,17 +6186,7 @@
           <w:szCs w:val="24"/>
           <w:lang w:eastAsia="en-ID"/>
         </w:rPr>
-        <w:t xml:space="preserve">Algoritma memilih fitur terbaik </w:t>
-      </w:r>
-      <w:r>
-        <w:rPr>
-          <w:rFonts w:ascii="Times New Roman" w:hAnsi="Times New Roman" w:cs="Times New Roman"/>
-          <w:sz w:val="24"/>
-          <w:szCs w:val="24"/>
-          <w:lang w:eastAsia="en-ID"/>
-        </w:rPr>
-        <w:lastRenderedPageBreak/>
-        <w:t>berdasarkan metrik seperti Gini Impurity, Entropy, dan Information Gain untuk memisahkan data secara rekursif</w:t>
+        <w:t>Algoritma memilih fitur terbaik berdasarkan metrik seperti Gini Impurity, Entropy, dan Information Gain untuk memisahkan data secara rekursif</w:t>
       </w:r>
       <w:r>
         <w:rPr>
@@ -5855,18 +6259,7 @@
           <w:szCs w:val="24"/>
           <w:lang w:eastAsia="en-ID"/>
         </w:rPr>
-        <w:t>Dengan demikian, pembentukan decision tree adalah proses rekursif pemilihan fitur terbaik untuk memisahkan data secara bertingkat, menghasilkan struktur pohon yang dapat digunakan untuk klasifikasi atau regres</w:t>
-      </w:r>
-      <w:bookmarkStart w:id="1" w:name="_GoBack"/>
-      <w:bookmarkEnd w:id="1"/>
-      <w:r>
-        <w:rPr>
-          <w:rFonts w:ascii="Times New Roman" w:hAnsi="Times New Roman" w:cs="Times New Roman"/>
-          <w:sz w:val="24"/>
-          <w:szCs w:val="24"/>
-          <w:lang w:eastAsia="en-ID"/>
-        </w:rPr>
-        <w:t>i.</w:t>
+        <w:t>Dengan demikian, pembentukan decision tree adalah proses rekursif pemilihan fitur terbaik untuk memisahkan data secara bertingkat, menghasilkan struktur pohon yang dapat digunakan untuk klasifikasi atau regresi.</w:t>
       </w:r>
     </w:p>
     <w:p>
@@ -5891,7 +6284,8 @@
           <w:color w:val="000000" w:themeColor="text1"/>
           <w:lang w:eastAsia="en-ID"/>
         </w:rPr>
-        <w:t>Excell</w:t>
+        <w:lastRenderedPageBreak/>
+        <w:t>Google Form</w:t>
       </w:r>
     </w:p>
     <w:p>
@@ -5913,7 +6307,142 @@
           <w:szCs w:val="24"/>
           <w:lang w:eastAsia="en-ID"/>
         </w:rPr>
-        <w:t>Microsoft Excel adalah aplikasi pengolah data berupa spreadsheet yang dikembangkan oleh Microsoft. Excel digunakan untuk mengelola, menganalisis, dan memvisualisasikan data dalam bentuk tabel, grafik, hingga laporan. Setiap file Excel terdiri dari lembar kerja (worksheet) yang terbagi ke dalam baris dan kolom, di mana perpotongannya disebut sel. Sel ini bisa diisi dengan angka, teks, rumus, atau fungsi yang membantu mempermudah perhitungan otomatis — seperti penjumlahan, rata-rata, atau pencarian data. Selain itu, Excel juga mendukung fitur pemrograman dengan VBA (Visual Basic for Applications) untuk mengotomatisasi tugas-tugas berulang. Kegunaannya sangat luas, mulai dari membuat laporan keuangan, mengelola stok barang, menganalisis data penjualan, hingga membuat grafik dan dashboard interaktif. Karena fleksibilitas dan kemampuannya yang kuat, Excel menjadi salah satu alat paling populer di berbagai bidang, seperti bisnis, pendidikan, hingga riset.</w:t>
+        <w:t>Google Forms merupakan alat berbasis web yang sangat efektif untuk membuat dan menyebarkan kuisioner secara online. Ketika responden mengisi kuisioner, data secara otomatis tersimpan dan terorganisir dalam Google Sheets, yaitu spreadsheet online yang terintegrasi langsung dengan Google Forms.</w:t>
+      </w:r>
+      <w:r>
+        <w:rPr>
+          <w:rFonts w:ascii="Times New Roman" w:hAnsi="Times New Roman" w:cs="Times New Roman"/>
+          <w:sz w:val="24"/>
+          <w:szCs w:val="24"/>
+          <w:lang w:eastAsia="en-ID"/>
+        </w:rPr>
+        <w:t xml:space="preserve"> </w:t>
+      </w:r>
+      <w:r>
+        <w:rPr>
+          <w:rFonts w:ascii="Times New Roman" w:hAnsi="Times New Roman" w:cs="Times New Roman"/>
+          <w:sz w:val="24"/>
+          <w:szCs w:val="24"/>
+          <w:lang w:eastAsia="en-ID"/>
+        </w:rPr>
+        <w:t>Data yang masuk dari Google Forms langsung tersimpan rapi dalam Google Sheets tanpa perlu input manual, menghemat waktu dan mengurangi kesalahan.</w:t>
+      </w:r>
+      <w:r>
+        <w:rPr>
+          <w:rFonts w:ascii="Times New Roman" w:hAnsi="Times New Roman" w:cs="Times New Roman"/>
+          <w:sz w:val="24"/>
+          <w:szCs w:val="24"/>
+          <w:lang w:eastAsia="en-ID"/>
+        </w:rPr>
+        <w:t xml:space="preserve"> Proses pengumpulan dan pengolahan data hasil pengisian yaitu.</w:t>
+      </w:r>
+    </w:p>
+    <w:p>
+      <w:pPr>
+        <w:pStyle w:val="ListParagraph"/>
+        <w:numPr>
+          <w:ilvl w:val="0"/>
+          <w:numId w:val="28"/>
+        </w:numPr>
+        <w:spacing w:line="360" w:lineRule="auto"/>
+        <w:ind w:left="284" w:hanging="284"/>
+        <w:jc w:val="both"/>
+        <w:rPr>
+          <w:rFonts w:ascii="Times New Roman" w:hAnsi="Times New Roman" w:cs="Times New Roman"/>
+          <w:sz w:val="24"/>
+          <w:szCs w:val="24"/>
+          <w:lang w:eastAsia="en-ID"/>
+        </w:rPr>
+      </w:pPr>
+      <w:r>
+        <w:rPr>
+          <w:rFonts w:ascii="Times New Roman" w:hAnsi="Times New Roman" w:cs="Times New Roman"/>
+          <w:sz w:val="24"/>
+          <w:szCs w:val="24"/>
+          <w:lang w:eastAsia="en-ID"/>
+        </w:rPr>
+        <w:t>Pembuatan Kuisioner: Peneliti membuat kuisioner di Google Forms dengan berbagai tipe pertanyaan (pilihan ganda, isian singkat, skala likert, dll).</w:t>
+      </w:r>
+    </w:p>
+    <w:p>
+      <w:pPr>
+        <w:pStyle w:val="ListParagraph"/>
+        <w:numPr>
+          <w:ilvl w:val="0"/>
+          <w:numId w:val="28"/>
+        </w:numPr>
+        <w:spacing w:line="360" w:lineRule="auto"/>
+        <w:ind w:left="284" w:hanging="284"/>
+        <w:jc w:val="both"/>
+        <w:rPr>
+          <w:rFonts w:ascii="Times New Roman" w:hAnsi="Times New Roman" w:cs="Times New Roman"/>
+          <w:sz w:val="24"/>
+          <w:szCs w:val="24"/>
+          <w:lang w:eastAsia="en-ID"/>
+        </w:rPr>
+      </w:pPr>
+      <w:r>
+        <w:rPr>
+          <w:rFonts w:ascii="Times New Roman" w:hAnsi="Times New Roman" w:cs="Times New Roman"/>
+          <w:sz w:val="24"/>
+          <w:szCs w:val="24"/>
+          <w:lang w:eastAsia="en-ID"/>
+        </w:rPr>
+        <w:t>Distribusi Kuisioner: Kuisioner disebarkan melalui link yang bisa dibagikan via email, media sosial, atau platform lainnya.</w:t>
+      </w:r>
+    </w:p>
+    <w:p>
+      <w:pPr>
+        <w:pStyle w:val="ListParagraph"/>
+        <w:numPr>
+          <w:ilvl w:val="0"/>
+          <w:numId w:val="28"/>
+        </w:numPr>
+        <w:spacing w:line="360" w:lineRule="auto"/>
+        <w:ind w:left="284" w:hanging="284"/>
+        <w:jc w:val="both"/>
+        <w:rPr>
+          <w:rFonts w:ascii="Times New Roman" w:hAnsi="Times New Roman" w:cs="Times New Roman"/>
+          <w:sz w:val="24"/>
+          <w:szCs w:val="24"/>
+          <w:lang w:eastAsia="en-ID"/>
+        </w:rPr>
+      </w:pPr>
+      <w:r>
+        <w:rPr>
+          <w:rFonts w:ascii="Times New Roman" w:hAnsi="Times New Roman" w:cs="Times New Roman"/>
+          <w:sz w:val="24"/>
+          <w:szCs w:val="24"/>
+          <w:lang w:eastAsia="en-ID"/>
+        </w:rPr>
+        <w:t>Pengumpulan Data: Responden mengisi kuisioner secara online, dan data otomatis tersimpan di Google Sheets.</w:t>
+      </w:r>
+    </w:p>
+    <w:p>
+      <w:pPr>
+        <w:pStyle w:val="ListParagraph"/>
+        <w:numPr>
+          <w:ilvl w:val="0"/>
+          <w:numId w:val="28"/>
+        </w:numPr>
+        <w:spacing w:line="360" w:lineRule="auto"/>
+        <w:ind w:left="284" w:hanging="284"/>
+        <w:jc w:val="both"/>
+        <w:rPr>
+          <w:rFonts w:ascii="Times New Roman" w:hAnsi="Times New Roman" w:cs="Times New Roman"/>
+          <w:sz w:val="24"/>
+          <w:szCs w:val="24"/>
+          <w:lang w:eastAsia="en-ID"/>
+        </w:rPr>
+      </w:pPr>
+      <w:r>
+        <w:rPr>
+          <w:rFonts w:ascii="Times New Roman" w:hAnsi="Times New Roman" w:cs="Times New Roman"/>
+          <w:sz w:val="24"/>
+          <w:szCs w:val="24"/>
+          <w:lang w:eastAsia="en-ID"/>
+        </w:rPr>
+        <w:t>Pengelolaan Data: Data di Google Sheets dibersihkan dan diorganisir menggunakan fitur spreadsheet, siap untuk dianalisis lebih lanjut.</w:t>
       </w:r>
     </w:p>
     <w:p>
@@ -5938,16 +6467,7 @@
           <w:color w:val="000000" w:themeColor="text1"/>
           <w:lang w:eastAsia="en-ID"/>
         </w:rPr>
-        <w:t>V</w:t>
-      </w:r>
-      <w:r>
-        <w:rPr>
-          <w:rFonts w:ascii="Times New Roman" w:hAnsi="Times New Roman" w:cs="Times New Roman"/>
-          <w:b/>
-          <w:color w:val="000000" w:themeColor="text1"/>
-          <w:lang w:eastAsia="en-ID"/>
-        </w:rPr>
-        <w:t>S Code</w:t>
+        <w:t>Google Sheet</w:t>
       </w:r>
     </w:p>
     <w:p>
@@ -5969,8 +6489,89 @@
           <w:szCs w:val="24"/>
           <w:lang w:eastAsia="en-ID"/>
         </w:rPr>
-        <w:t xml:space="preserve">Visual Studio Code (VS Code) adalah editor kode sumber buatan Microsoft yang ringan namun kaya fitur, mendukung berbagai bahasa pemrograman, termasuk Dart dan Python. VS Code dilengkapi dengan IntelliSense untuk memberikan saran kode yang cerdas, debugger bawaan untuk membantu menemukan dan memperbaiki error, serta integrasi Git agar lebih mudah mengelola versi kode. Selain itu, tersedia banyak ekstensi yang bisa diinstal, seperti Flutter untuk pengembangan aplikasi Dart dan Python extension yang mendukung analisis </w:t>
-      </w:r>
+        <w:t>Google Sheets adalah aplikasi spreadsheet berbasis cloud yang memungkinkan pengguna membuat, mengedit, dan mengelola data dalam format tabel dengan kolom dan baris secara online. Berbeda dengan software spreadsheet tradisional seperti Microsoft Excel yang berbasis offline, Google Sheets menyimpan data secara otomatis di cloud sehingga data dapat diakses dan dikerjakan secara real-time dari berbagai perangkat yang terhubung internet</w:t>
+      </w:r>
+      <w:r>
+        <w:rPr>
+          <w:rFonts w:ascii="Times New Roman" w:hAnsi="Times New Roman" w:cs="Times New Roman"/>
+          <w:sz w:val="24"/>
+          <w:szCs w:val="24"/>
+          <w:lang w:eastAsia="en-ID"/>
+        </w:rPr>
+        <w:t>. Fungsi utama dari google sheet adalah:</w:t>
+      </w:r>
+    </w:p>
+    <w:p>
+      <w:pPr>
+        <w:pStyle w:val="ListParagraph"/>
+        <w:numPr>
+          <w:ilvl w:val="0"/>
+          <w:numId w:val="29"/>
+        </w:numPr>
+        <w:spacing w:line="360" w:lineRule="auto"/>
+        <w:ind w:left="284" w:hanging="284"/>
+        <w:jc w:val="both"/>
+        <w:rPr>
+          <w:rFonts w:ascii="Times New Roman" w:hAnsi="Times New Roman" w:cs="Times New Roman"/>
+          <w:sz w:val="24"/>
+          <w:szCs w:val="24"/>
+          <w:lang w:eastAsia="en-ID"/>
+        </w:rPr>
+      </w:pPr>
+      <w:r>
+        <w:rPr>
+          <w:rFonts w:ascii="Times New Roman" w:hAnsi="Times New Roman" w:cs="Times New Roman"/>
+          <w:sz w:val="24"/>
+          <w:szCs w:val="24"/>
+          <w:lang w:eastAsia="en-ID"/>
+        </w:rPr>
+        <w:t>Pengolahan Data: Memungkinkan pengurutan, manipulasi, dan kalkulasi data menggunakan rumus matematika dan fungsi statistik</w:t>
+      </w:r>
+    </w:p>
+    <w:p>
+      <w:pPr>
+        <w:pStyle w:val="ListParagraph"/>
+        <w:numPr>
+          <w:ilvl w:val="0"/>
+          <w:numId w:val="29"/>
+        </w:numPr>
+        <w:spacing w:line="360" w:lineRule="auto"/>
+        <w:ind w:left="284" w:hanging="284"/>
+        <w:jc w:val="both"/>
+        <w:rPr>
+          <w:rFonts w:ascii="Times New Roman" w:hAnsi="Times New Roman" w:cs="Times New Roman"/>
+          <w:sz w:val="24"/>
+          <w:szCs w:val="24"/>
+          <w:lang w:eastAsia="en-ID"/>
+        </w:rPr>
+      </w:pPr>
+      <w:r>
+        <w:rPr>
+          <w:rFonts w:ascii="Times New Roman" w:hAnsi="Times New Roman" w:cs="Times New Roman"/>
+          <w:sz w:val="24"/>
+          <w:szCs w:val="24"/>
+          <w:lang w:eastAsia="en-ID"/>
+        </w:rPr>
+        <w:t>Visualisasi Data: Mendukung pembuatan grafik dan diagram yang membantu dalam analisis data dan pelaporan</w:t>
+      </w:r>
+    </w:p>
+    <w:p>
+      <w:pPr>
+        <w:pStyle w:val="ListParagraph"/>
+        <w:numPr>
+          <w:ilvl w:val="0"/>
+          <w:numId w:val="29"/>
+        </w:numPr>
+        <w:spacing w:line="360" w:lineRule="auto"/>
+        <w:ind w:left="284" w:hanging="284"/>
+        <w:jc w:val="both"/>
+        <w:rPr>
+          <w:rFonts w:ascii="Times New Roman" w:hAnsi="Times New Roman" w:cs="Times New Roman"/>
+          <w:sz w:val="24"/>
+          <w:szCs w:val="24"/>
+          <w:lang w:eastAsia="en-ID"/>
+        </w:rPr>
+      </w:pPr>
       <w:r>
         <w:rPr>
           <w:rFonts w:ascii="Times New Roman" w:hAnsi="Times New Roman" w:cs="Times New Roman"/>
@@ -5979,8 +6580,37 @@
           <w:lang w:eastAsia="en-ID"/>
         </w:rPr>
         <w:lastRenderedPageBreak/>
-        <w:t>kode, virtual environment, hingga Jupyter Notebook. Kombinasi fitur ini menjadikan VS Code pilihan populer bagi pengembang aplikasi.</w:t>
-      </w:r>
+        <w:t>Integrasi dengan Google Forms: Data hasil pengisian kuisioner Google Forms otomatis tersimpan di Google Sheets, memudahkan pengelolaan dan analisis data survei.</w:t>
+      </w:r>
+    </w:p>
+    <w:p>
+      <w:pPr>
+        <w:pStyle w:val="ListParagraph"/>
+        <w:numPr>
+          <w:ilvl w:val="0"/>
+          <w:numId w:val="29"/>
+        </w:numPr>
+        <w:spacing w:line="360" w:lineRule="auto"/>
+        <w:ind w:left="284" w:hanging="284"/>
+        <w:jc w:val="both"/>
+        <w:rPr>
+          <w:rFonts w:ascii="Times New Roman" w:hAnsi="Times New Roman" w:cs="Times New Roman"/>
+          <w:sz w:val="24"/>
+          <w:szCs w:val="24"/>
+          <w:lang w:eastAsia="en-ID"/>
+        </w:rPr>
+      </w:pPr>
+      <w:r>
+        <w:rPr>
+          <w:rFonts w:ascii="Times New Roman" w:hAnsi="Times New Roman" w:cs="Times New Roman"/>
+          <w:sz w:val="24"/>
+          <w:szCs w:val="24"/>
+          <w:lang w:eastAsia="en-ID"/>
+        </w:rPr>
+        <w:t>Penyimpanan Otomatis: Data tersimpan secara otomatis di cloud sehingga mengurangi risiko kehilangan data akibat gangguan perangkat</w:t>
+      </w:r>
+      <w:bookmarkStart w:id="1" w:name="_GoBack"/>
+      <w:bookmarkEnd w:id="1"/>
     </w:p>
     <w:p>
       <w:pPr>
@@ -5993,7 +6623,7 @@
         <w:rPr>
           <w:rFonts w:ascii="Times New Roman" w:hAnsi="Times New Roman" w:cs="Times New Roman"/>
           <w:b/>
-          <w:color w:val="auto"/>
+          <w:color w:val="000000" w:themeColor="text1"/>
           <w:lang w:eastAsia="en-ID"/>
         </w:rPr>
       </w:pPr>
@@ -6001,21 +6631,41 @@
         <w:rPr>
           <w:rFonts w:ascii="Times New Roman" w:hAnsi="Times New Roman" w:cs="Times New Roman"/>
           <w:b/>
-          <w:color w:val="auto"/>
-          <w:lang w:eastAsia="en-ID"/>
-        </w:rPr>
-        <w:t>Aplikasi Android</w:t>
-      </w:r>
-    </w:p>
-    <w:p>
-      <w:pPr>
-        <w:pStyle w:val="NormalWeb"/>
+          <w:color w:val="000000" w:themeColor="text1"/>
+          <w:lang w:eastAsia="en-ID"/>
+        </w:rPr>
+        <w:t>V</w:t>
+      </w:r>
+      <w:r>
+        <w:rPr>
+          <w:rFonts w:ascii="Times New Roman" w:hAnsi="Times New Roman" w:cs="Times New Roman"/>
+          <w:b/>
+          <w:color w:val="000000" w:themeColor="text1"/>
+          <w:lang w:eastAsia="en-ID"/>
+        </w:rPr>
+        <w:t>S Code</w:t>
+      </w:r>
+    </w:p>
+    <w:p>
+      <w:pPr>
         <w:spacing w:line="360" w:lineRule="auto"/>
         <w:ind w:firstLine="720"/>
         <w:jc w:val="both"/>
-      </w:pPr>
-      <w:r>
-        <w:t>Aplikasi Android adalah perangkat lunak yang dirancang untuk berjalan di sistem operasi Android, yang dikembangkan oleh Google. Aplikasi Android biasanya dibuat menggunakan bahasa pemrograman seperti Java, Kotlin, atau Dart (melalui Flutter), dan bisa diunduh melalui Google Play Store atau sumber lainnya. Aplikasi Android dalam konteks laporan audit adalah perangkat lunak yang dirancang untuk berjalan pada sistem operasi Android dan dapat digunakan untuk mendukung proses audit, baik internal maupun eksternal. Aplikasi ini dapat membantu auditor dalam mengumpulkan data, mencatat temuan, dan membuat laporan secara real-time langsung dari lapangan. Selain itu, aplikasi Android juga memungkinkan integrasi dengan berbagai sistem lain, seperti database perusahaan atau cloud storage, untuk mempercepat akses informasi dan memperkuat akurasi hasil audit. Dengan fitur seperti GPS, kamera, dan notifikasi, aplikasi audit berbasis Android juga dapat mempermudah pelacakan lokasi, dokumentasi bukti visual, serta pengingat jadwal audit. Penggunaan aplikasi semacam ini meningkatkan efisiensi, mengurangi kesalahan manual, dan mempercepat proses pelaporan hasil audit.</w:t>
+        <w:rPr>
+          <w:rFonts w:ascii="Times New Roman" w:hAnsi="Times New Roman" w:cs="Times New Roman"/>
+          <w:sz w:val="24"/>
+          <w:szCs w:val="24"/>
+          <w:lang w:eastAsia="en-ID"/>
+        </w:rPr>
+      </w:pPr>
+      <w:r>
+        <w:rPr>
+          <w:rFonts w:ascii="Times New Roman" w:hAnsi="Times New Roman" w:cs="Times New Roman"/>
+          <w:sz w:val="24"/>
+          <w:szCs w:val="24"/>
+          <w:lang w:eastAsia="en-ID"/>
+        </w:rPr>
+        <w:t>Visual Studio Code (VS Code) adalah editor kode sumber buatan Microsoft yang ringan namun kaya fitur, mendukung berbagai bahasa pemrograman, termasuk Dart dan Python. VS Code dilengkapi dengan IntelliSense untuk memberikan saran kode yang cerdas, debugger bawaan untuk membantu menemukan dan memperbaiki error, serta integrasi Git agar lebih mudah mengelola versi kode. Selain itu, tersedia banyak ekstensi yang bisa diinstal, seperti Flutter untuk pengembangan aplikasi Dart dan Python extension yang mendukung analisis kode, virtual environment, hingga Jupyter Notebook. Kombinasi fitur ini menjadikan VS Code pilihan populer bagi pengembang aplikasi.</w:t>
       </w:r>
     </w:p>
     <w:p>
@@ -6029,7 +6679,7 @@
         <w:rPr>
           <w:rFonts w:ascii="Times New Roman" w:hAnsi="Times New Roman" w:cs="Times New Roman"/>
           <w:b/>
-          <w:color w:val="000000" w:themeColor="text1"/>
+          <w:color w:val="auto"/>
           <w:lang w:eastAsia="en-ID"/>
         </w:rPr>
       </w:pPr>
@@ -6037,53 +6687,25 @@
         <w:rPr>
           <w:rFonts w:ascii="Times New Roman" w:hAnsi="Times New Roman" w:cs="Times New Roman"/>
           <w:b/>
-          <w:color w:val="000000" w:themeColor="text1"/>
-          <w:lang w:eastAsia="en-ID"/>
-        </w:rPr>
-        <w:t>Bahasa Pemrograman</w:t>
-      </w:r>
-      <w:r>
-        <w:rPr>
-          <w:rFonts w:ascii="Times New Roman" w:hAnsi="Times New Roman" w:cs="Times New Roman"/>
-          <w:b/>
-          <w:color w:val="000000" w:themeColor="text1"/>
-          <w:lang w:eastAsia="en-ID"/>
-        </w:rPr>
-        <w:t xml:space="preserve"> </w:t>
-      </w:r>
-      <w:r>
-        <w:rPr>
-          <w:rFonts w:ascii="Times New Roman" w:hAnsi="Times New Roman" w:cs="Times New Roman"/>
-          <w:b/>
-          <w:color w:val="000000" w:themeColor="text1"/>
-          <w:lang w:eastAsia="en-ID"/>
-        </w:rPr>
-        <w:t>Pyhton</w:t>
-      </w:r>
-    </w:p>
-    <w:p>
-      <w:pPr>
+          <w:color w:val="auto"/>
+          <w:lang w:eastAsia="en-ID"/>
+        </w:rPr>
+        <w:t>Aplikasi Android</w:t>
+      </w:r>
+    </w:p>
+    <w:p>
+      <w:pPr>
+        <w:pStyle w:val="NormalWeb"/>
         <w:spacing w:line="360" w:lineRule="auto"/>
         <w:ind w:firstLine="720"/>
         <w:jc w:val="both"/>
-        <w:rPr>
-          <w:lang w:eastAsia="en-ID"/>
-        </w:rPr>
-      </w:pPr>
-      <w:r>
-        <w:rPr>
-          <w:rFonts w:ascii="Times New Roman" w:hAnsi="Times New Roman" w:cs="Times New Roman"/>
-          <w:sz w:val="24"/>
-          <w:szCs w:val="24"/>
-          <w:lang w:eastAsia="en-ID"/>
-        </w:rPr>
-        <w:t>Python adalah bahasa pemrograman yang terkenal karena sintaksnya yang sederhana dan mudah dibaca, membuatnya populer di kalangan pemula maupun profesional. Python mendukung berbagai paradigma pemrograman, seperti pemrograman berorientasi objek, prosedural, dan fungsional. Bahasa ini sering digunakan dalam pengembangan web, data science, kecerdasan buatan (AI), hingga automasi. Python memiliki pustaka (library) yang sangat kaya, seperti Django dan Flask untuk web, Pandas dan NumPy untuk analisis data, serta TensorFlow untuk machine learning. Fleksibilitas dan komunitas besar membuat Python menjadi salah satu bahasa pemrograman paling populer di dunia</w:t>
-      </w:r>
-      <w:r>
-        <w:rPr>
-          <w:lang w:eastAsia="en-ID"/>
-        </w:rPr>
-        <w:t>.</w:t>
+      </w:pPr>
+      <w:r>
+        <w:t xml:space="preserve">Aplikasi Android adalah perangkat lunak yang dirancang untuk berjalan di sistem operasi Android, yang dikembangkan oleh Google. Aplikasi Android biasanya dibuat menggunakan bahasa pemrograman seperti Java, Kotlin, atau Dart (melalui Flutter), dan bisa diunduh melalui Google Play Store atau sumber lainnya. Aplikasi Android dalam konteks laporan audit adalah perangkat lunak yang dirancang untuk berjalan pada sistem operasi Android dan dapat digunakan untuk mendukung proses audit, baik internal maupun eksternal. Aplikasi ini dapat membantu auditor dalam mengumpulkan data, mencatat temuan, dan membuat laporan secara real-time langsung dari lapangan. Selain itu, aplikasi Android juga memungkinkan integrasi dengan berbagai sistem lain, seperti database perusahaan atau cloud storage, untuk mempercepat akses informasi dan memperkuat akurasi hasil audit. Dengan fitur seperti GPS, kamera, dan notifikasi, aplikasi audit berbasis Android juga dapat mempermudah pelacakan lokasi, dokumentasi bukti visual, </w:t>
+      </w:r>
+      <w:r>
+        <w:lastRenderedPageBreak/>
+        <w:t>serta pengingat jadwal audit. Penggunaan aplikasi semacam ini meningkatkan efisiensi, mengurangi kesalahan manual, dan mempercepat proses pelaporan hasil audit.</w:t>
       </w:r>
     </w:p>
     <w:p>
@@ -6108,8 +6730,25 @@
           <w:color w:val="000000" w:themeColor="text1"/>
           <w:lang w:eastAsia="en-ID"/>
         </w:rPr>
-        <w:lastRenderedPageBreak/>
-        <w:t>Bahasa Pemrograman Dart</w:t>
+        <w:t>Bahasa Pemrograman</w:t>
+      </w:r>
+      <w:r>
+        <w:rPr>
+          <w:rFonts w:ascii="Times New Roman" w:hAnsi="Times New Roman" w:cs="Times New Roman"/>
+          <w:b/>
+          <w:color w:val="000000" w:themeColor="text1"/>
+          <w:lang w:eastAsia="en-ID"/>
+        </w:rPr>
+        <w:t xml:space="preserve"> </w:t>
+      </w:r>
+      <w:r>
+        <w:rPr>
+          <w:rFonts w:ascii="Times New Roman" w:hAnsi="Times New Roman" w:cs="Times New Roman"/>
+          <w:b/>
+          <w:color w:val="000000" w:themeColor="text1"/>
+          <w:lang w:eastAsia="en-ID"/>
+        </w:rPr>
+        <w:t>Pyhton</w:t>
       </w:r>
     </w:p>
     <w:p>
@@ -6118,20 +6757,23 @@
         <w:ind w:firstLine="720"/>
         <w:jc w:val="both"/>
         <w:rPr>
-          <w:rFonts w:ascii="Times New Roman" w:hAnsi="Times New Roman" w:cs="Times New Roman"/>
-          <w:sz w:val="24"/>
-          <w:szCs w:val="24"/>
-          <w:lang w:eastAsia="en-ID"/>
-        </w:rPr>
-      </w:pPr>
-      <w:r>
-        <w:rPr>
-          <w:rFonts w:ascii="Times New Roman" w:hAnsi="Times New Roman" w:cs="Times New Roman"/>
-          <w:sz w:val="24"/>
-          <w:szCs w:val="24"/>
-          <w:lang w:eastAsia="en-ID"/>
-        </w:rPr>
-        <w:t>Dart adalah bahasa pemrograman yang dikembangkan oleh Google, dirancang untuk membangun aplikasi lintas platform, terutama pada frontend seperti aplikasi mobile dan web. Dart terkenal karena digunakan dalam framework Flutter, yang memungkinkan pengembang membuat aplikasi Android, iOS, web, hingga desktop dengan satu basis kode. Bahasa ini memiliki sintaks yang mudah dipahami, mendukung pemrograman berorientasi objek, dan dilengkapi fitur seperti hot reload yang mempercepat pengembangan dengan memperbarui tampilan aplikasi secara instan tanpa kehilangan status. Dart juga mendukung Just-in-Time (JIT) untuk pengembangan cepat dan Ahead-of-Time (AOT) untuk performa tinggi saat aplikasi dijalankan.</w:t>
+          <w:lang w:eastAsia="en-ID"/>
+        </w:rPr>
+      </w:pPr>
+      <w:r>
+        <w:rPr>
+          <w:rFonts w:ascii="Times New Roman" w:hAnsi="Times New Roman" w:cs="Times New Roman"/>
+          <w:sz w:val="24"/>
+          <w:szCs w:val="24"/>
+          <w:lang w:eastAsia="en-ID"/>
+        </w:rPr>
+        <w:t>Python adalah bahasa pemrograman yang terkenal karena sintaksnya yang sederhana dan mudah dibaca, membuatnya populer di kalangan pemula maupun profesional. Python mendukung berbagai paradigma pemrograman, seperti pemrograman berorientasi objek, prosedural, dan fungsional. Bahasa ini sering digunakan dalam pengembangan web, data science, kecerdasan buatan (AI), hingga automasi. Python memiliki pustaka (library) yang sangat kaya, seperti Django dan Flask untuk web, Pandas dan NumPy untuk analisis data, serta TensorFlow untuk machine learning. Fleksibilitas dan komunitas besar membuat Python menjadi salah satu bahasa pemrograman paling populer di dunia</w:t>
+      </w:r>
+      <w:r>
+        <w:rPr>
+          <w:lang w:eastAsia="en-ID"/>
+        </w:rPr>
+        <w:t>.</w:t>
       </w:r>
     </w:p>
     <w:p>
@@ -6156,25 +6798,7 @@
           <w:color w:val="000000" w:themeColor="text1"/>
           <w:lang w:eastAsia="en-ID"/>
         </w:rPr>
-        <w:t>Framew</w:t>
-      </w:r>
-      <w:r>
-        <w:rPr>
-          <w:rFonts w:ascii="Times New Roman" w:hAnsi="Times New Roman" w:cs="Times New Roman"/>
-          <w:b/>
-          <w:color w:val="000000" w:themeColor="text1"/>
-          <w:lang w:eastAsia="en-ID"/>
-        </w:rPr>
-        <w:t>ork</w:t>
-      </w:r>
-      <w:r>
-        <w:rPr>
-          <w:rFonts w:ascii="Times New Roman" w:hAnsi="Times New Roman" w:cs="Times New Roman"/>
-          <w:b/>
-          <w:color w:val="000000" w:themeColor="text1"/>
-          <w:lang w:eastAsia="en-ID"/>
-        </w:rPr>
-        <w:t xml:space="preserve"> Flutter</w:t>
+        <w:t>Bahasa Pemrograman Dart</w:t>
       </w:r>
     </w:p>
     <w:p>
@@ -6196,7 +6820,82 @@
           <w:szCs w:val="24"/>
           <w:lang w:eastAsia="en-ID"/>
         </w:rPr>
-        <w:t>Flutter adalah framework open-source yang dikembangkan oleh Google untuk membangun aplikasi lintas platform dengan satu basis kode. Dengan Flutter, pengembang bisa membuat aplikasi untuk Android, iOS, web, hingga desktop (Windows, macOS, Linux) secara bersamaan. Flutter menggunakan bahasa pemrograman Dart dan memiliki fitur unggulan seperti Hot Reload, yang memungkinkan pengembang melihat perubahan kode secara instan tanpa harus merestart aplikasi. Selain itu, Flutter menyediakan widget yang kaya dan dapat dikustomisasi, sehingga memudahkan pembuatan antarmuka yang menarik dan responsif. Kecepatan, efisiensi, serta kemampuannya dalam menghasilkan performa tinggi menjadikan Flutter pilihan populer di kalangan pengembang aplikasi modern.</w:t>
+        <w:t>Dart adalah bahasa pemrograman yang dikembangkan oleh Google, dirancang untuk membangun aplikasi lintas platform, terutama pada frontend seperti aplikasi mobile dan web. Dart terkenal karena digunakan dalam framework Flutter, yang memungkinkan pengembang membuat aplikasi Android, iOS, web, hingga desktop dengan satu basis kode. Bahasa ini memiliki sintaks yang mudah dipahami, mendukung pemrograman berorientasi objek, dan dilengkapi fitur seperti hot reload yang mempercepat pengembangan dengan memperbarui tampilan aplikasi secara instan tanpa kehilangan status. Dart juga mendukung Just-in-Time (JIT) untuk pengembangan cepat dan Ahead-of-Time (AOT) untuk performa tinggi saat aplikasi dijalankan.</w:t>
+      </w:r>
+    </w:p>
+    <w:p>
+      <w:pPr>
+        <w:pStyle w:val="Heading3"/>
+        <w:numPr>
+          <w:ilvl w:val="2"/>
+          <w:numId w:val="1"/>
+        </w:numPr>
+        <w:spacing w:line="360" w:lineRule="auto"/>
+        <w:rPr>
+          <w:rFonts w:ascii="Times New Roman" w:hAnsi="Times New Roman" w:cs="Times New Roman"/>
+          <w:b/>
+          <w:color w:val="000000" w:themeColor="text1"/>
+          <w:lang w:eastAsia="en-ID"/>
+        </w:rPr>
+      </w:pPr>
+      <w:r>
+        <w:rPr>
+          <w:rFonts w:ascii="Times New Roman" w:hAnsi="Times New Roman" w:cs="Times New Roman"/>
+          <w:b/>
+          <w:color w:val="000000" w:themeColor="text1"/>
+          <w:lang w:eastAsia="en-ID"/>
+        </w:rPr>
+        <w:t>Framew</w:t>
+      </w:r>
+      <w:r>
+        <w:rPr>
+          <w:rFonts w:ascii="Times New Roman" w:hAnsi="Times New Roman" w:cs="Times New Roman"/>
+          <w:b/>
+          <w:color w:val="000000" w:themeColor="text1"/>
+          <w:lang w:eastAsia="en-ID"/>
+        </w:rPr>
+        <w:t>ork</w:t>
+      </w:r>
+      <w:r>
+        <w:rPr>
+          <w:rFonts w:ascii="Times New Roman" w:hAnsi="Times New Roman" w:cs="Times New Roman"/>
+          <w:b/>
+          <w:color w:val="000000" w:themeColor="text1"/>
+          <w:lang w:eastAsia="en-ID"/>
+        </w:rPr>
+        <w:t xml:space="preserve"> Flutter</w:t>
+      </w:r>
+    </w:p>
+    <w:p>
+      <w:pPr>
+        <w:spacing w:line="360" w:lineRule="auto"/>
+        <w:ind w:firstLine="720"/>
+        <w:jc w:val="both"/>
+        <w:rPr>
+          <w:rFonts w:ascii="Times New Roman" w:hAnsi="Times New Roman" w:cs="Times New Roman"/>
+          <w:sz w:val="24"/>
+          <w:szCs w:val="24"/>
+          <w:lang w:eastAsia="en-ID"/>
+        </w:rPr>
+      </w:pPr>
+      <w:r>
+        <w:rPr>
+          <w:rFonts w:ascii="Times New Roman" w:hAnsi="Times New Roman" w:cs="Times New Roman"/>
+          <w:sz w:val="24"/>
+          <w:szCs w:val="24"/>
+          <w:lang w:eastAsia="en-ID"/>
+        </w:rPr>
+        <w:t xml:space="preserve">Flutter adalah framework open-source yang dikembangkan oleh Google untuk membangun aplikasi lintas platform dengan satu basis kode. Dengan Flutter, pengembang bisa membuat aplikasi untuk Android, iOS, web, hingga desktop (Windows, macOS, Linux) secara bersamaan. Flutter menggunakan bahasa </w:t>
+      </w:r>
+      <w:r>
+        <w:rPr>
+          <w:rFonts w:ascii="Times New Roman" w:hAnsi="Times New Roman" w:cs="Times New Roman"/>
+          <w:sz w:val="24"/>
+          <w:szCs w:val="24"/>
+          <w:lang w:eastAsia="en-ID"/>
+        </w:rPr>
+        <w:lastRenderedPageBreak/>
+        <w:t>pemrograman Dart dan memiliki fitur unggulan seperti Hot Reload, yang memungkinkan pengembang melihat perubahan kode secara instan tanpa harus merestart aplikasi. Selain itu, Flutter menyediakan widget yang kaya dan dapat dikustomisasi, sehingga memudahkan pembuatan antarmuka yang menarik dan responsif. Kecepatan, efisiensi, serta kemampuannya dalam menghasilkan performa tinggi menjadikan Flutter pilihan populer di kalangan pengembang aplikasi modern.</w:t>
       </w:r>
     </w:p>
     <w:p>
@@ -6248,11 +6947,7 @@
         <w:t>pendekatan penelitian yang menggunakan angka dan statistik untuk mengumpulkan dan menganalisis data yang dapat diukur, dengan tujuan untuk menjelaskan, memprediksi, atau mengontrol fenomena tertentu</w:t>
       </w:r>
       <w:r>
-        <w:t xml:space="preserve"> dengan pendekatan eksperimen. Fokus utama adalah membangun model deteksi dan pencegahan fraud internal di CV. Smartindo </w:t>
-      </w:r>
-      <w:r>
-        <w:lastRenderedPageBreak/>
-        <w:t>Telekom menggunakan algoritma Random Forest, dengan pendekatan analisis berdasarkan kerangka Fraud Diamond.</w:t>
+        <w:t xml:space="preserve"> dengan pendekatan eksperimen. Fokus utama adalah membangun model deteksi dan pencegahan fraud internal di CV. Smartindo Telekom menggunakan algoritma Random Forest, dengan pendekatan analisis berdasarkan kerangka Fraud Diamond.</w:t>
       </w:r>
       <w:r>
         <w:t xml:space="preserve"> Berikut ini adalah </w:t>
@@ -6272,6 +6967,7 @@
         <w:rPr>
           <w:noProof/>
         </w:rPr>
+        <w:lastRenderedPageBreak/>
         <w:drawing>
           <wp:inline distT="0" distB="0" distL="0" distR="0" wp14:anchorId="33F6D205" wp14:editId="6F1F2462">
             <wp:extent cx="2609850" cy="3914937"/>
@@ -6497,7 +7193,6 @@
           <w:b/>
           <w:color w:val="auto"/>
         </w:rPr>
-        <w:lastRenderedPageBreak/>
         <w:t>Pengumpulan Data</w:t>
       </w:r>
     </w:p>
@@ -6509,7 +7204,11 @@
         <w:jc w:val="both"/>
       </w:pPr>
       <w:r>
-        <w:t xml:space="preserve">Pengumpulan data dalam penelitian ini dilakukan untuk memperoleh informasi yang relevan terkait faktor-faktor dalam Fraud Diamond serta data historis yang berkaitan dengan aktivitas internal perusahaan di CV. Smartindo Telekom. Data yang digunakan terdiri dari dua jenis: </w:t>
+        <w:t xml:space="preserve">Pengumpulan data dalam penelitian ini dilakukan untuk memperoleh informasi yang relevan terkait faktor-faktor dalam Fraud Diamond serta data historis yang </w:t>
+      </w:r>
+      <w:r>
+        <w:lastRenderedPageBreak/>
+        <w:t xml:space="preserve">berkaitan dengan aktivitas internal perusahaan di CV. Smartindo Telekom. Data yang digunakan terdiri dari dua jenis: </w:t>
       </w:r>
     </w:p>
     <w:p>
@@ -7352,6 +8051,7 @@
                 <w:szCs w:val="24"/>
                 <w:lang w:eastAsia="en-ID"/>
               </w:rPr>
+              <w:lastRenderedPageBreak/>
               <w:t> </w:t>
             </w:r>
           </w:p>
@@ -9811,16 +10511,7 @@
           <w:sz w:val="24"/>
           <w:szCs w:val="24"/>
         </w:rPr>
-        <w:t xml:space="preserve">Selain variabel independen (fitur), penelitian ini juga membutuhkan variabel </w:t>
-      </w:r>
-      <w:r>
-        <w:rPr>
-          <w:rFonts w:ascii="Times New Roman" w:hAnsi="Times New Roman" w:cs="Times New Roman"/>
-          <w:sz w:val="24"/>
-          <w:szCs w:val="24"/>
-        </w:rPr>
-        <w:lastRenderedPageBreak/>
-        <w:t>dependen atau label sebagai acuan dalam supervised learning: Fraud: Label biner (0 = tidak ada fraud, 1 = terdapat fraud) berdasarkan temuan audit atau laporan valid dari manajemen.</w:t>
+        <w:t>Selain variabel independen (fitur), penelitian ini juga membutuhkan variabel dependen atau label sebagai acuan dalam supervised learning: Fraud: Label biner (0 = tidak ada fraud, 1 = terdapat fraud) berdasarkan temuan audit atau laporan valid dari manajemen.</w:t>
       </w:r>
     </w:p>
     <w:p>
@@ -9840,6 +10531,7 @@
           <w:sz w:val="24"/>
           <w:szCs w:val="24"/>
         </w:rPr>
+        <w:lastRenderedPageBreak/>
         <w:t>Skala Likert adalah metode pengukuran dalam penelitian yang digunakan untuk mengukur sikap, pendapat, atau persepsi seseorang terhadap suatu pernyataan atau isu. Skala ini terdiri dari serangkaian pernyataan yang diikuti dengan pilihan jawaban yang bersifat gradasi, seperti "Sangat Setuju", "Setuju", "Netral", "Tidak Setuju", dan "Sangat Tidak Setuju"</w:t>
       </w:r>
       <w:r>
@@ -10074,7 +10766,6 @@
           <w:sz w:val="24"/>
           <w:szCs w:val="24"/>
         </w:rPr>
-        <w:lastRenderedPageBreak/>
         <w:t>Labeling: Memberikan label fraud (1) atau tidak fraud (0) berdasarkan data audit atau hasil validasi dari manajemen.</w:t>
       </w:r>
     </w:p>
@@ -10173,6 +10864,7 @@
           <w:sz w:val="24"/>
           <w:szCs w:val="24"/>
         </w:rPr>
+        <w:lastRenderedPageBreak/>
         <w:t>Data Latih (Training Set): Digunakan untuk melatih model Random Forest.</w:t>
       </w:r>
     </w:p>
@@ -10524,7 +11216,6 @@
           <w:sz w:val="24"/>
           <w:szCs w:val="24"/>
         </w:rPr>
-        <w:lastRenderedPageBreak/>
         <w:t xml:space="preserve">Berikut adalah </w:t>
       </w:r>
       <w:r>
@@ -10585,6 +11276,7 @@
           <w:sz w:val="24"/>
           <w:szCs w:val="24"/>
         </w:rPr>
+        <w:lastRenderedPageBreak/>
         <w:drawing>
           <wp:inline distT="0" distB="0" distL="0" distR="0" wp14:anchorId="0767528D" wp14:editId="09AE81D7">
             <wp:extent cx="3079620" cy="4619625"/>
@@ -10936,7 +11628,6 @@
                 <w:szCs w:val="24"/>
                 <w:lang w:eastAsia="en-ID"/>
               </w:rPr>
-              <w:lastRenderedPageBreak/>
               <w:t>1</w:t>
             </w:r>
           </w:p>
@@ -11104,6 +11795,7 @@
                 <w:szCs w:val="24"/>
                 <w:lang w:eastAsia="en-ID"/>
               </w:rPr>
+              <w:lastRenderedPageBreak/>
               <w:t>2</w:t>
             </w:r>
           </w:p>
@@ -11853,7 +12545,6 @@
           <w:szCs w:val="24"/>
           <w:lang w:eastAsia="en-ID"/>
         </w:rPr>
-        <w:lastRenderedPageBreak/>
         <w:t>[3] Gunawan, T., "Support Vector Machine untuk Deteksi Penyimpangan Log Karyawan," Seminar Nasional Teknologi, 2019.</w:t>
       </w:r>
     </w:p>
@@ -12243,6 +12934,102 @@
     </w:p>
     <w:p>
       <w:pPr>
+        <w:spacing w:before="100" w:beforeAutospacing="1" w:after="100" w:afterAutospacing="1" w:line="360" w:lineRule="auto"/>
+      </w:pPr>
+      <w:r>
+        <w:rPr>
+          <w:rFonts w:ascii="Segoe UI" w:hAnsi="Segoe UI" w:cs="Segoe UI"/>
+        </w:rPr>
+        <w:t>R. G. Wardhana, G. Wang, dan F. Sibuea, "Penerapan Machine Learning dalam Prediksi Tingkat Kasus Penyakit di Indonesia," </w:t>
+      </w:r>
+      <w:r>
+        <w:rPr>
+          <w:rStyle w:val="Emphasis"/>
+          <w:rFonts w:ascii="Segoe UI" w:hAnsi="Segoe UI" w:cs="Segoe UI"/>
+          <w:bdr w:val="single" w:sz="2" w:space="0" w:color="E5E7EB" w:frame="1"/>
+        </w:rPr>
+        <w:t>Jurnal Online Informatika Sistem dan Manajemen</w:t>
+      </w:r>
+      <w:r>
+        <w:rPr>
+          <w:rFonts w:ascii="Segoe UI" w:hAnsi="Segoe UI" w:cs="Segoe UI"/>
+        </w:rPr>
+        <w:t>, vol. 5, no. 1, pp. 40-50, 2023. [Online]. Available: </w:t>
+      </w:r>
+      <w:hyperlink r:id="rId9" w:tgtFrame="_blank" w:history="1">
+        <w:r>
+          <w:rPr>
+            <w:rStyle w:val="Hyperlink"/>
+            <w:rFonts w:ascii="Segoe UI" w:hAnsi="Segoe UI" w:cs="Segoe UI"/>
+            <w:bdr w:val="single" w:sz="2" w:space="0" w:color="E5E7EB" w:frame="1"/>
+          </w:rPr>
+          <w:t>https://jurnal.amikom.ac.id/index.php/joism/article/download/1136/401/5841</w:t>
+        </w:r>
+      </w:hyperlink>
+    </w:p>
+    <w:p>
+      <w:pPr>
+        <w:spacing w:before="100" w:beforeAutospacing="1" w:after="100" w:afterAutospacing="1" w:line="360" w:lineRule="auto"/>
+        <w:rPr>
+          <w:rFonts w:ascii="Times New Roman" w:eastAsia="Times New Roman" w:hAnsi="Times New Roman" w:cs="Times New Roman"/>
+          <w:sz w:val="24"/>
+          <w:szCs w:val="24"/>
+          <w:lang w:eastAsia="en-ID"/>
+        </w:rPr>
+      </w:pPr>
+      <w:r>
+        <w:rPr>
+          <w:rFonts w:ascii="Segoe UI" w:hAnsi="Segoe UI" w:cs="Segoe UI"/>
+        </w:rPr>
+        <w:t xml:space="preserve">(Ref12) </w:t>
+      </w:r>
+      <w:r>
+        <w:rPr>
+          <w:rFonts w:ascii="Segoe UI" w:hAnsi="Segoe UI" w:cs="Segoe UI"/>
+        </w:rPr>
+        <w:t>A. P. Sari dan S. Suhardi, "Implementasi Metode Machine Learning Menggunakan Algoritma Evolving Artificial Neural Network Pada Kasus Prediksi Diagnosis Diabetes," </w:t>
+      </w:r>
+      <w:r>
+        <w:rPr>
+          <w:rStyle w:val="Emphasis"/>
+          <w:rFonts w:ascii="Segoe UI" w:hAnsi="Segoe UI" w:cs="Segoe UI"/>
+          <w:bdr w:val="single" w:sz="2" w:space="0" w:color="E5E7EB" w:frame="1"/>
+        </w:rPr>
+        <w:t>JATIKOM</w:t>
+      </w:r>
+      <w:r>
+        <w:rPr>
+          <w:rFonts w:ascii="Segoe UI" w:hAnsi="Segoe UI" w:cs="Segoe UI"/>
+        </w:rPr>
+        <w:t>, vol. 3, no. 2, 2020. DOI: 10.17509/</w:t>
+      </w:r>
+      <w:proofErr w:type="gramStart"/>
+      <w:r>
+        <w:rPr>
+          <w:rFonts w:ascii="Segoe UI" w:hAnsi="Segoe UI" w:cs="Segoe UI"/>
+        </w:rPr>
+        <w:t>jatikom.v</w:t>
+      </w:r>
+      <w:proofErr w:type="gramEnd"/>
+      <w:r>
+        <w:rPr>
+          <w:rFonts w:ascii="Segoe UI" w:hAnsi="Segoe UI" w:cs="Segoe UI"/>
+        </w:rPr>
+        <w:t>3i2.27885. [Online]. Available: </w:t>
+      </w:r>
+      <w:hyperlink r:id="rId10" w:tgtFrame="_blank" w:history="1">
+        <w:r>
+          <w:rPr>
+            <w:rStyle w:val="Hyperlink"/>
+            <w:rFonts w:ascii="Segoe UI" w:hAnsi="Segoe UI" w:cs="Segoe UI"/>
+            <w:bdr w:val="single" w:sz="2" w:space="0" w:color="E5E7EB" w:frame="1"/>
+          </w:rPr>
+          <w:t>https://ejournal.upi.edu/index.php/JATIKOM/article/view/27885</w:t>
+        </w:r>
+      </w:hyperlink>
+    </w:p>
+    <w:p>
+      <w:pPr>
         <w:spacing w:line="360" w:lineRule="auto"/>
         <w:rPr>
           <w:rFonts w:ascii="Times New Roman" w:hAnsi="Times New Roman" w:cs="Times New Roman"/>
@@ -12250,6 +13037,41 @@
           <w:szCs w:val="24"/>
         </w:rPr>
       </w:pPr>
+      <w:r>
+        <w:rPr>
+          <w:rFonts w:ascii="Times New Roman" w:hAnsi="Times New Roman" w:cs="Times New Roman"/>
+          <w:sz w:val="24"/>
+          <w:szCs w:val="24"/>
+        </w:rPr>
+        <w:lastRenderedPageBreak/>
+        <w:t xml:space="preserve">(refr13) </w:t>
+      </w:r>
+      <w:r>
+        <w:rPr>
+          <w:rFonts w:ascii="Times New Roman" w:hAnsi="Times New Roman" w:cs="Times New Roman"/>
+          <w:sz w:val="24"/>
+          <w:szCs w:val="24"/>
+        </w:rPr>
+        <w:t>M. Nawawi, A. Sihombing, dan Y. Yuliati, "Model Klasifikasi Machine Learning untuk Prediksi Ketepatan Penempatan Karir," Jurnal Saintekom, vol. 14, no. 1, pp. 13-25, 2024. DOI: 10.33020/</w:t>
+      </w:r>
+      <w:proofErr w:type="gramStart"/>
+      <w:r>
+        <w:rPr>
+          <w:rFonts w:ascii="Times New Roman" w:hAnsi="Times New Roman" w:cs="Times New Roman"/>
+          <w:sz w:val="24"/>
+          <w:szCs w:val="24"/>
+        </w:rPr>
+        <w:t>saintekom.v</w:t>
+      </w:r>
+      <w:proofErr w:type="gramEnd"/>
+      <w:r>
+        <w:rPr>
+          <w:rFonts w:ascii="Times New Roman" w:hAnsi="Times New Roman" w:cs="Times New Roman"/>
+          <w:sz w:val="24"/>
+          <w:szCs w:val="24"/>
+        </w:rPr>
+        <w:t>14i1.512. [Online]. Available: https://ojs.stmikplk.ac.id/index.php/saintekom/article/download/512/187/3607</w:t>
+      </w:r>
     </w:p>
     <w:sectPr>
       <w:pgSz w:w="11906" w:h="16838"/>
@@ -12350,6 +13172,95 @@
     </w:lvl>
   </w:abstractNum>
   <w:abstractNum w:abstractNumId="1" w15:restartNumberingAfterBreak="0">
+    <w:nsid w:val="0733536A"/>
+    <w:multiLevelType w:val="hybridMultilevel"/>
+    <w:tmpl w:val="9918AF8E"/>
+    <w:lvl w:ilvl="0" w:tplc="50646604">
+      <w:start w:val="1"/>
+      <w:numFmt w:val="lowerLetter"/>
+      <w:lvlText w:val="%1)"/>
+      <w:lvlJc w:val="left"/>
+      <w:pPr>
+        <w:ind w:left="720" w:hanging="360"/>
+      </w:pPr>
+      <w:rPr>
+        <w:rFonts w:hint="default"/>
+      </w:rPr>
+    </w:lvl>
+    <w:lvl w:ilvl="1" w:tplc="38090019" w:tentative="1">
+      <w:start w:val="1"/>
+      <w:numFmt w:val="lowerLetter"/>
+      <w:lvlText w:val="%2."/>
+      <w:lvlJc w:val="left"/>
+      <w:pPr>
+        <w:ind w:left="1440" w:hanging="360"/>
+      </w:pPr>
+    </w:lvl>
+    <w:lvl w:ilvl="2" w:tplc="3809001B" w:tentative="1">
+      <w:start w:val="1"/>
+      <w:numFmt w:val="lowerRoman"/>
+      <w:lvlText w:val="%3."/>
+      <w:lvlJc w:val="right"/>
+      <w:pPr>
+        <w:ind w:left="2160" w:hanging="180"/>
+      </w:pPr>
+    </w:lvl>
+    <w:lvl w:ilvl="3" w:tplc="3809000F" w:tentative="1">
+      <w:start w:val="1"/>
+      <w:numFmt w:val="decimal"/>
+      <w:lvlText w:val="%4."/>
+      <w:lvlJc w:val="left"/>
+      <w:pPr>
+        <w:ind w:left="2880" w:hanging="360"/>
+      </w:pPr>
+    </w:lvl>
+    <w:lvl w:ilvl="4" w:tplc="38090019" w:tentative="1">
+      <w:start w:val="1"/>
+      <w:numFmt w:val="lowerLetter"/>
+      <w:lvlText w:val="%5."/>
+      <w:lvlJc w:val="left"/>
+      <w:pPr>
+        <w:ind w:left="3600" w:hanging="360"/>
+      </w:pPr>
+    </w:lvl>
+    <w:lvl w:ilvl="5" w:tplc="3809001B" w:tentative="1">
+      <w:start w:val="1"/>
+      <w:numFmt w:val="lowerRoman"/>
+      <w:lvlText w:val="%6."/>
+      <w:lvlJc w:val="right"/>
+      <w:pPr>
+        <w:ind w:left="4320" w:hanging="180"/>
+      </w:pPr>
+    </w:lvl>
+    <w:lvl w:ilvl="6" w:tplc="3809000F" w:tentative="1">
+      <w:start w:val="1"/>
+      <w:numFmt w:val="decimal"/>
+      <w:lvlText w:val="%7."/>
+      <w:lvlJc w:val="left"/>
+      <w:pPr>
+        <w:ind w:left="5040" w:hanging="360"/>
+      </w:pPr>
+    </w:lvl>
+    <w:lvl w:ilvl="7" w:tplc="38090019" w:tentative="1">
+      <w:start w:val="1"/>
+      <w:numFmt w:val="lowerLetter"/>
+      <w:lvlText w:val="%8."/>
+      <w:lvlJc w:val="left"/>
+      <w:pPr>
+        <w:ind w:left="5760" w:hanging="360"/>
+      </w:pPr>
+    </w:lvl>
+    <w:lvl w:ilvl="8" w:tplc="3809001B" w:tentative="1">
+      <w:start w:val="1"/>
+      <w:numFmt w:val="lowerRoman"/>
+      <w:lvlText w:val="%9."/>
+      <w:lvlJc w:val="right"/>
+      <w:pPr>
+        <w:ind w:left="6480" w:hanging="180"/>
+      </w:pPr>
+    </w:lvl>
+  </w:abstractNum>
+  <w:abstractNum w:abstractNumId="2" w15:restartNumberingAfterBreak="0">
     <w:nsid w:val="0BA03CFC"/>
     <w:multiLevelType w:val="multilevel"/>
     <w:tmpl w:val="A7108DBA"/>
@@ -12466,7 +13377,7 @@
       </w:pPr>
     </w:lvl>
   </w:abstractNum>
-  <w:abstractNum w:abstractNumId="2" w15:restartNumberingAfterBreak="0">
+  <w:abstractNum w:abstractNumId="3" w15:restartNumberingAfterBreak="0">
     <w:nsid w:val="0F850E97"/>
     <w:multiLevelType w:val="multilevel"/>
     <w:tmpl w:val="B4105E34"/>
@@ -12583,7 +13494,7 @@
       </w:pPr>
     </w:lvl>
   </w:abstractNum>
-  <w:abstractNum w:abstractNumId="3" w15:restartNumberingAfterBreak="0">
+  <w:abstractNum w:abstractNumId="4" w15:restartNumberingAfterBreak="0">
     <w:nsid w:val="0F9C15CB"/>
     <w:multiLevelType w:val="hybridMultilevel"/>
     <w:tmpl w:val="652A99B8"/>
@@ -12669,7 +13580,7 @@
       </w:pPr>
     </w:lvl>
   </w:abstractNum>
-  <w:abstractNum w:abstractNumId="4" w15:restartNumberingAfterBreak="0">
+  <w:abstractNum w:abstractNumId="5" w15:restartNumberingAfterBreak="0">
     <w:nsid w:val="10BB098E"/>
     <w:multiLevelType w:val="multilevel"/>
     <w:tmpl w:val="5DDAEF48"/>
@@ -12786,7 +13697,7 @@
       </w:pPr>
     </w:lvl>
   </w:abstractNum>
-  <w:abstractNum w:abstractNumId="5" w15:restartNumberingAfterBreak="0">
+  <w:abstractNum w:abstractNumId="6" w15:restartNumberingAfterBreak="0">
     <w:nsid w:val="19C6043E"/>
     <w:multiLevelType w:val="multilevel"/>
     <w:tmpl w:val="ED3C977E"/>
@@ -12903,7 +13814,7 @@
       </w:pPr>
     </w:lvl>
   </w:abstractNum>
-  <w:abstractNum w:abstractNumId="6" w15:restartNumberingAfterBreak="0">
+  <w:abstractNum w:abstractNumId="7" w15:restartNumberingAfterBreak="0">
     <w:nsid w:val="1D783875"/>
     <w:multiLevelType w:val="hybridMultilevel"/>
     <w:tmpl w:val="53402F42"/>
@@ -12989,7 +13900,7 @@
       </w:pPr>
     </w:lvl>
   </w:abstractNum>
-  <w:abstractNum w:abstractNumId="7" w15:restartNumberingAfterBreak="0">
+  <w:abstractNum w:abstractNumId="8" w15:restartNumberingAfterBreak="0">
     <w:nsid w:val="1F677857"/>
     <w:multiLevelType w:val="hybridMultilevel"/>
     <w:tmpl w:val="D8A031F0"/>
@@ -13075,7 +13986,7 @@
       </w:pPr>
     </w:lvl>
   </w:abstractNum>
-  <w:abstractNum w:abstractNumId="8" w15:restartNumberingAfterBreak="0">
+  <w:abstractNum w:abstractNumId="9" w15:restartNumberingAfterBreak="0">
     <w:nsid w:val="248A7B6C"/>
     <w:multiLevelType w:val="multilevel"/>
     <w:tmpl w:val="5D04F1CE"/>
@@ -13224,7 +14135,7 @@
       </w:rPr>
     </w:lvl>
   </w:abstractNum>
-  <w:abstractNum w:abstractNumId="9" w15:restartNumberingAfterBreak="0">
+  <w:abstractNum w:abstractNumId="10" w15:restartNumberingAfterBreak="0">
     <w:nsid w:val="253F0C12"/>
     <w:multiLevelType w:val="hybridMultilevel"/>
     <w:tmpl w:val="68E821C2"/>
@@ -13310,7 +14221,7 @@
       </w:pPr>
     </w:lvl>
   </w:abstractNum>
-  <w:abstractNum w:abstractNumId="10" w15:restartNumberingAfterBreak="0">
+  <w:abstractNum w:abstractNumId="11" w15:restartNumberingAfterBreak="0">
     <w:nsid w:val="34E8663C"/>
     <w:multiLevelType w:val="multilevel"/>
     <w:tmpl w:val="B32E9006"/>
@@ -13459,7 +14370,96 @@
       </w:rPr>
     </w:lvl>
   </w:abstractNum>
-  <w:abstractNum w:abstractNumId="11" w15:restartNumberingAfterBreak="0">
+  <w:abstractNum w:abstractNumId="12" w15:restartNumberingAfterBreak="0">
+    <w:nsid w:val="3A020EBB"/>
+    <w:multiLevelType w:val="hybridMultilevel"/>
+    <w:tmpl w:val="96640D9C"/>
+    <w:lvl w:ilvl="0" w:tplc="4E127D68">
+      <w:start w:val="1"/>
+      <w:numFmt w:val="lowerLetter"/>
+      <w:lvlText w:val="%1)"/>
+      <w:lvlJc w:val="left"/>
+      <w:pPr>
+        <w:ind w:left="720" w:hanging="360"/>
+      </w:pPr>
+      <w:rPr>
+        <w:rFonts w:hint="default"/>
+      </w:rPr>
+    </w:lvl>
+    <w:lvl w:ilvl="1" w:tplc="38090019" w:tentative="1">
+      <w:start w:val="1"/>
+      <w:numFmt w:val="lowerLetter"/>
+      <w:lvlText w:val="%2."/>
+      <w:lvlJc w:val="left"/>
+      <w:pPr>
+        <w:ind w:left="1440" w:hanging="360"/>
+      </w:pPr>
+    </w:lvl>
+    <w:lvl w:ilvl="2" w:tplc="3809001B" w:tentative="1">
+      <w:start w:val="1"/>
+      <w:numFmt w:val="lowerRoman"/>
+      <w:lvlText w:val="%3."/>
+      <w:lvlJc w:val="right"/>
+      <w:pPr>
+        <w:ind w:left="2160" w:hanging="180"/>
+      </w:pPr>
+    </w:lvl>
+    <w:lvl w:ilvl="3" w:tplc="3809000F" w:tentative="1">
+      <w:start w:val="1"/>
+      <w:numFmt w:val="decimal"/>
+      <w:lvlText w:val="%4."/>
+      <w:lvlJc w:val="left"/>
+      <w:pPr>
+        <w:ind w:left="2880" w:hanging="360"/>
+      </w:pPr>
+    </w:lvl>
+    <w:lvl w:ilvl="4" w:tplc="38090019" w:tentative="1">
+      <w:start w:val="1"/>
+      <w:numFmt w:val="lowerLetter"/>
+      <w:lvlText w:val="%5."/>
+      <w:lvlJc w:val="left"/>
+      <w:pPr>
+        <w:ind w:left="3600" w:hanging="360"/>
+      </w:pPr>
+    </w:lvl>
+    <w:lvl w:ilvl="5" w:tplc="3809001B" w:tentative="1">
+      <w:start w:val="1"/>
+      <w:numFmt w:val="lowerRoman"/>
+      <w:lvlText w:val="%6."/>
+      <w:lvlJc w:val="right"/>
+      <w:pPr>
+        <w:ind w:left="4320" w:hanging="180"/>
+      </w:pPr>
+    </w:lvl>
+    <w:lvl w:ilvl="6" w:tplc="3809000F" w:tentative="1">
+      <w:start w:val="1"/>
+      <w:numFmt w:val="decimal"/>
+      <w:lvlText w:val="%7."/>
+      <w:lvlJc w:val="left"/>
+      <w:pPr>
+        <w:ind w:left="5040" w:hanging="360"/>
+      </w:pPr>
+    </w:lvl>
+    <w:lvl w:ilvl="7" w:tplc="38090019" w:tentative="1">
+      <w:start w:val="1"/>
+      <w:numFmt w:val="lowerLetter"/>
+      <w:lvlText w:val="%8."/>
+      <w:lvlJc w:val="left"/>
+      <w:pPr>
+        <w:ind w:left="5760" w:hanging="360"/>
+      </w:pPr>
+    </w:lvl>
+    <w:lvl w:ilvl="8" w:tplc="3809001B" w:tentative="1">
+      <w:start w:val="1"/>
+      <w:numFmt w:val="lowerRoman"/>
+      <w:lvlText w:val="%9."/>
+      <w:lvlJc w:val="right"/>
+      <w:pPr>
+        <w:ind w:left="6480" w:hanging="180"/>
+      </w:pPr>
+    </w:lvl>
+  </w:abstractNum>
+  <w:abstractNum w:abstractNumId="13" w15:restartNumberingAfterBreak="0">
     <w:nsid w:val="3E0620EE"/>
     <w:multiLevelType w:val="multilevel"/>
     <w:tmpl w:val="19A406A8"/>
@@ -13576,10 +14576,10 @@
       </w:pPr>
     </w:lvl>
   </w:abstractNum>
-  <w:abstractNum w:abstractNumId="12" w15:restartNumberingAfterBreak="0">
+  <w:abstractNum w:abstractNumId="14" w15:restartNumberingAfterBreak="0">
     <w:nsid w:val="400E1C4F"/>
     <w:multiLevelType w:val="hybridMultilevel"/>
-    <w:tmpl w:val="53566C34"/>
+    <w:tmpl w:val="2F2038C2"/>
     <w:lvl w:ilvl="0" w:tplc="38090017">
       <w:start w:val="1"/>
       <w:numFmt w:val="lowerLetter"/>
@@ -13665,7 +14665,7 @@
       </w:pPr>
     </w:lvl>
   </w:abstractNum>
-  <w:abstractNum w:abstractNumId="13" w15:restartNumberingAfterBreak="0">
+  <w:abstractNum w:abstractNumId="15" w15:restartNumberingAfterBreak="0">
     <w:nsid w:val="41F337A3"/>
     <w:multiLevelType w:val="hybridMultilevel"/>
     <w:tmpl w:val="42E25722"/>
@@ -13754,7 +14754,185 @@
       </w:pPr>
     </w:lvl>
   </w:abstractNum>
-  <w:abstractNum w:abstractNumId="14" w15:restartNumberingAfterBreak="0">
+  <w:abstractNum w:abstractNumId="16" w15:restartNumberingAfterBreak="0">
+    <w:nsid w:val="44E5440F"/>
+    <w:multiLevelType w:val="hybridMultilevel"/>
+    <w:tmpl w:val="4EF0D6C8"/>
+    <w:lvl w:ilvl="0" w:tplc="836E8A42">
+      <w:start w:val="1"/>
+      <w:numFmt w:val="lowerLetter"/>
+      <w:lvlText w:val="%1)"/>
+      <w:lvlJc w:val="left"/>
+      <w:pPr>
+        <w:ind w:left="720" w:hanging="360"/>
+      </w:pPr>
+      <w:rPr>
+        <w:rFonts w:hint="default"/>
+      </w:rPr>
+    </w:lvl>
+    <w:lvl w:ilvl="1" w:tplc="38090019" w:tentative="1">
+      <w:start w:val="1"/>
+      <w:numFmt w:val="lowerLetter"/>
+      <w:lvlText w:val="%2."/>
+      <w:lvlJc w:val="left"/>
+      <w:pPr>
+        <w:ind w:left="1440" w:hanging="360"/>
+      </w:pPr>
+    </w:lvl>
+    <w:lvl w:ilvl="2" w:tplc="3809001B" w:tentative="1">
+      <w:start w:val="1"/>
+      <w:numFmt w:val="lowerRoman"/>
+      <w:lvlText w:val="%3."/>
+      <w:lvlJc w:val="right"/>
+      <w:pPr>
+        <w:ind w:left="2160" w:hanging="180"/>
+      </w:pPr>
+    </w:lvl>
+    <w:lvl w:ilvl="3" w:tplc="3809000F" w:tentative="1">
+      <w:start w:val="1"/>
+      <w:numFmt w:val="decimal"/>
+      <w:lvlText w:val="%4."/>
+      <w:lvlJc w:val="left"/>
+      <w:pPr>
+        <w:ind w:left="2880" w:hanging="360"/>
+      </w:pPr>
+    </w:lvl>
+    <w:lvl w:ilvl="4" w:tplc="38090019" w:tentative="1">
+      <w:start w:val="1"/>
+      <w:numFmt w:val="lowerLetter"/>
+      <w:lvlText w:val="%5."/>
+      <w:lvlJc w:val="left"/>
+      <w:pPr>
+        <w:ind w:left="3600" w:hanging="360"/>
+      </w:pPr>
+    </w:lvl>
+    <w:lvl w:ilvl="5" w:tplc="3809001B" w:tentative="1">
+      <w:start w:val="1"/>
+      <w:numFmt w:val="lowerRoman"/>
+      <w:lvlText w:val="%6."/>
+      <w:lvlJc w:val="right"/>
+      <w:pPr>
+        <w:ind w:left="4320" w:hanging="180"/>
+      </w:pPr>
+    </w:lvl>
+    <w:lvl w:ilvl="6" w:tplc="3809000F" w:tentative="1">
+      <w:start w:val="1"/>
+      <w:numFmt w:val="decimal"/>
+      <w:lvlText w:val="%7."/>
+      <w:lvlJc w:val="left"/>
+      <w:pPr>
+        <w:ind w:left="5040" w:hanging="360"/>
+      </w:pPr>
+    </w:lvl>
+    <w:lvl w:ilvl="7" w:tplc="38090019" w:tentative="1">
+      <w:start w:val="1"/>
+      <w:numFmt w:val="lowerLetter"/>
+      <w:lvlText w:val="%8."/>
+      <w:lvlJc w:val="left"/>
+      <w:pPr>
+        <w:ind w:left="5760" w:hanging="360"/>
+      </w:pPr>
+    </w:lvl>
+    <w:lvl w:ilvl="8" w:tplc="3809001B" w:tentative="1">
+      <w:start w:val="1"/>
+      <w:numFmt w:val="lowerRoman"/>
+      <w:lvlText w:val="%9."/>
+      <w:lvlJc w:val="right"/>
+      <w:pPr>
+        <w:ind w:left="6480" w:hanging="180"/>
+      </w:pPr>
+    </w:lvl>
+  </w:abstractNum>
+  <w:abstractNum w:abstractNumId="17" w15:restartNumberingAfterBreak="0">
+    <w:nsid w:val="45686B8D"/>
+    <w:multiLevelType w:val="hybridMultilevel"/>
+    <w:tmpl w:val="C32AA0D2"/>
+    <w:lvl w:ilvl="0" w:tplc="A49A222E">
+      <w:start w:val="1"/>
+      <w:numFmt w:val="lowerLetter"/>
+      <w:lvlText w:val="%1)"/>
+      <w:lvlJc w:val="left"/>
+      <w:pPr>
+        <w:ind w:left="720" w:hanging="360"/>
+      </w:pPr>
+      <w:rPr>
+        <w:rFonts w:hint="default"/>
+      </w:rPr>
+    </w:lvl>
+    <w:lvl w:ilvl="1" w:tplc="38090019" w:tentative="1">
+      <w:start w:val="1"/>
+      <w:numFmt w:val="lowerLetter"/>
+      <w:lvlText w:val="%2."/>
+      <w:lvlJc w:val="left"/>
+      <w:pPr>
+        <w:ind w:left="1440" w:hanging="360"/>
+      </w:pPr>
+    </w:lvl>
+    <w:lvl w:ilvl="2" w:tplc="3809001B" w:tentative="1">
+      <w:start w:val="1"/>
+      <w:numFmt w:val="lowerRoman"/>
+      <w:lvlText w:val="%3."/>
+      <w:lvlJc w:val="right"/>
+      <w:pPr>
+        <w:ind w:left="2160" w:hanging="180"/>
+      </w:pPr>
+    </w:lvl>
+    <w:lvl w:ilvl="3" w:tplc="3809000F" w:tentative="1">
+      <w:start w:val="1"/>
+      <w:numFmt w:val="decimal"/>
+      <w:lvlText w:val="%4."/>
+      <w:lvlJc w:val="left"/>
+      <w:pPr>
+        <w:ind w:left="2880" w:hanging="360"/>
+      </w:pPr>
+    </w:lvl>
+    <w:lvl w:ilvl="4" w:tplc="38090019" w:tentative="1">
+      <w:start w:val="1"/>
+      <w:numFmt w:val="lowerLetter"/>
+      <w:lvlText w:val="%5."/>
+      <w:lvlJc w:val="left"/>
+      <w:pPr>
+        <w:ind w:left="3600" w:hanging="360"/>
+      </w:pPr>
+    </w:lvl>
+    <w:lvl w:ilvl="5" w:tplc="3809001B" w:tentative="1">
+      <w:start w:val="1"/>
+      <w:numFmt w:val="lowerRoman"/>
+      <w:lvlText w:val="%6."/>
+      <w:lvlJc w:val="right"/>
+      <w:pPr>
+        <w:ind w:left="4320" w:hanging="180"/>
+      </w:pPr>
+    </w:lvl>
+    <w:lvl w:ilvl="6" w:tplc="3809000F" w:tentative="1">
+      <w:start w:val="1"/>
+      <w:numFmt w:val="decimal"/>
+      <w:lvlText w:val="%7."/>
+      <w:lvlJc w:val="left"/>
+      <w:pPr>
+        <w:ind w:left="5040" w:hanging="360"/>
+      </w:pPr>
+    </w:lvl>
+    <w:lvl w:ilvl="7" w:tplc="38090019" w:tentative="1">
+      <w:start w:val="1"/>
+      <w:numFmt w:val="lowerLetter"/>
+      <w:lvlText w:val="%8."/>
+      <w:lvlJc w:val="left"/>
+      <w:pPr>
+        <w:ind w:left="5760" w:hanging="360"/>
+      </w:pPr>
+    </w:lvl>
+    <w:lvl w:ilvl="8" w:tplc="3809001B" w:tentative="1">
+      <w:start w:val="1"/>
+      <w:numFmt w:val="lowerRoman"/>
+      <w:lvlText w:val="%9."/>
+      <w:lvlJc w:val="right"/>
+      <w:pPr>
+        <w:ind w:left="6480" w:hanging="180"/>
+      </w:pPr>
+    </w:lvl>
+  </w:abstractNum>
+  <w:abstractNum w:abstractNumId="18" w15:restartNumberingAfterBreak="0">
     <w:nsid w:val="49AB5FC1"/>
     <w:multiLevelType w:val="hybridMultilevel"/>
     <w:tmpl w:val="59601EE0"/>
@@ -13840,7 +15018,7 @@
       </w:pPr>
     </w:lvl>
   </w:abstractNum>
-  <w:abstractNum w:abstractNumId="15" w15:restartNumberingAfterBreak="0">
+  <w:abstractNum w:abstractNumId="19" w15:restartNumberingAfterBreak="0">
     <w:nsid w:val="4D492E3A"/>
     <w:multiLevelType w:val="multilevel"/>
     <w:tmpl w:val="47CCE5FC"/>
@@ -13989,7 +15167,7 @@
       </w:rPr>
     </w:lvl>
   </w:abstractNum>
-  <w:abstractNum w:abstractNumId="16" w15:restartNumberingAfterBreak="0">
+  <w:abstractNum w:abstractNumId="20" w15:restartNumberingAfterBreak="0">
     <w:nsid w:val="502D125C"/>
     <w:multiLevelType w:val="hybridMultilevel"/>
     <w:tmpl w:val="0046EF74"/>
@@ -14075,7 +15253,7 @@
       </w:pPr>
     </w:lvl>
   </w:abstractNum>
-  <w:abstractNum w:abstractNumId="17" w15:restartNumberingAfterBreak="0">
+  <w:abstractNum w:abstractNumId="21" w15:restartNumberingAfterBreak="0">
     <w:nsid w:val="5E3D0996"/>
     <w:multiLevelType w:val="hybridMultilevel"/>
     <w:tmpl w:val="D9C62F68"/>
@@ -14161,7 +15339,7 @@
       </w:pPr>
     </w:lvl>
   </w:abstractNum>
-  <w:abstractNum w:abstractNumId="18" w15:restartNumberingAfterBreak="0">
+  <w:abstractNum w:abstractNumId="22" w15:restartNumberingAfterBreak="0">
     <w:nsid w:val="5FD941B5"/>
     <w:multiLevelType w:val="hybridMultilevel"/>
     <w:tmpl w:val="F36283B6"/>
@@ -14247,7 +15425,7 @@
       </w:pPr>
     </w:lvl>
   </w:abstractNum>
-  <w:abstractNum w:abstractNumId="19" w15:restartNumberingAfterBreak="0">
+  <w:abstractNum w:abstractNumId="23" w15:restartNumberingAfterBreak="0">
     <w:nsid w:val="68706EC3"/>
     <w:multiLevelType w:val="multilevel"/>
     <w:tmpl w:val="DD6274C8"/>
@@ -14366,7 +15544,7 @@
       </w:rPr>
     </w:lvl>
   </w:abstractNum>
-  <w:abstractNum w:abstractNumId="20" w15:restartNumberingAfterBreak="0">
+  <w:abstractNum w:abstractNumId="24" w15:restartNumberingAfterBreak="0">
     <w:nsid w:val="6A520E62"/>
     <w:multiLevelType w:val="hybridMultilevel"/>
     <w:tmpl w:val="D40E9A00"/>
@@ -14452,7 +15630,7 @@
       </w:pPr>
     </w:lvl>
   </w:abstractNum>
-  <w:abstractNum w:abstractNumId="21" w15:restartNumberingAfterBreak="0">
+  <w:abstractNum w:abstractNumId="25" w15:restartNumberingAfterBreak="0">
     <w:nsid w:val="70082FE9"/>
     <w:multiLevelType w:val="hybridMultilevel"/>
     <w:tmpl w:val="811EC51A"/>
@@ -14538,7 +15716,7 @@
       </w:pPr>
     </w:lvl>
   </w:abstractNum>
-  <w:abstractNum w:abstractNumId="22" w15:restartNumberingAfterBreak="0">
+  <w:abstractNum w:abstractNumId="26" w15:restartNumberingAfterBreak="0">
     <w:nsid w:val="70CA4AD2"/>
     <w:multiLevelType w:val="multilevel"/>
     <w:tmpl w:val="380C7ABC"/>
@@ -14687,7 +15865,7 @@
       </w:rPr>
     </w:lvl>
   </w:abstractNum>
-  <w:abstractNum w:abstractNumId="23" w15:restartNumberingAfterBreak="0">
+  <w:abstractNum w:abstractNumId="27" w15:restartNumberingAfterBreak="0">
     <w:nsid w:val="73711062"/>
     <w:multiLevelType w:val="multilevel"/>
     <w:tmpl w:val="483C73EC"/>
@@ -14836,7 +16014,7 @@
       </w:rPr>
     </w:lvl>
   </w:abstractNum>
-  <w:abstractNum w:abstractNumId="24" w15:restartNumberingAfterBreak="0">
+  <w:abstractNum w:abstractNumId="28" w15:restartNumberingAfterBreak="0">
     <w:nsid w:val="7EA7155A"/>
     <w:multiLevelType w:val="hybridMultilevel"/>
     <w:tmpl w:val="85080480"/>
@@ -14923,79 +16101,91 @@
     </w:lvl>
   </w:abstractNum>
   <w:num w:numId="1">
+    <w:abstractNumId w:val="23"/>
+  </w:num>
+  <w:num w:numId="2">
+    <w:abstractNumId w:val="18"/>
+  </w:num>
+  <w:num w:numId="3">
+    <w:abstractNumId w:val="7"/>
+  </w:num>
+  <w:num w:numId="4">
+    <w:abstractNumId w:val="21"/>
+  </w:num>
+  <w:num w:numId="5">
+    <w:abstractNumId w:val="14"/>
+  </w:num>
+  <w:num w:numId="6">
+    <w:abstractNumId w:val="2"/>
+  </w:num>
+  <w:num w:numId="7">
+    <w:abstractNumId w:val="3"/>
+  </w:num>
+  <w:num w:numId="8">
+    <w:abstractNumId w:val="13"/>
+  </w:num>
+  <w:num w:numId="9">
+    <w:abstractNumId w:val="5"/>
+  </w:num>
+  <w:num w:numId="10">
+    <w:abstractNumId w:val="6"/>
+  </w:num>
+  <w:num w:numId="11">
+    <w:abstractNumId w:val="26"/>
+  </w:num>
+  <w:num w:numId="12">
+    <w:abstractNumId w:val="9"/>
+  </w:num>
+  <w:num w:numId="13">
+    <w:abstractNumId w:val="27"/>
+  </w:num>
+  <w:num w:numId="14">
+    <w:abstractNumId w:val="11"/>
+  </w:num>
+  <w:num w:numId="15">
     <w:abstractNumId w:val="19"/>
   </w:num>
-  <w:num w:numId="2">
-    <w:abstractNumId w:val="14"/>
+  <w:num w:numId="16">
+    <w:abstractNumId w:val="8"/>
   </w:num>
-  <w:num w:numId="3">
-    <w:abstractNumId w:val="6"/>
+  <w:num w:numId="17">
+    <w:abstractNumId w:val="24"/>
   </w:num>
-  <w:num w:numId="4">
-    <w:abstractNumId w:val="17"/>
+  <w:num w:numId="18">
+    <w:abstractNumId w:val="28"/>
   </w:num>
-  <w:num w:numId="5">
-    <w:abstractNumId w:val="12"/>
+  <w:num w:numId="19">
+    <w:abstractNumId w:val="20"/>
   </w:num>
-  <w:num w:numId="6">
-    <w:abstractNumId w:val="1"/>
+  <w:num w:numId="20">
+    <w:abstractNumId w:val="10"/>
   </w:num>
-  <w:num w:numId="7">
-    <w:abstractNumId w:val="2"/>
-  </w:num>
-  <w:num w:numId="8">
-    <w:abstractNumId w:val="11"/>
-  </w:num>
-  <w:num w:numId="9">
+  <w:num w:numId="21">
     <w:abstractNumId w:val="4"/>
   </w:num>
-  <w:num w:numId="10">
-    <w:abstractNumId w:val="5"/>
+  <w:num w:numId="22">
+    <w:abstractNumId w:val="25"/>
   </w:num>
-  <w:num w:numId="11">
+  <w:num w:numId="23">
     <w:abstractNumId w:val="22"/>
   </w:num>
-  <w:num w:numId="12">
-    <w:abstractNumId w:val="8"/>
-  </w:num>
-  <w:num w:numId="13">
-    <w:abstractNumId w:val="23"/>
-  </w:num>
-  <w:num w:numId="14">
-    <w:abstractNumId w:val="10"/>
-  </w:num>
-  <w:num w:numId="15">
+  <w:num w:numId="24">
     <w:abstractNumId w:val="15"/>
-  </w:num>
-  <w:num w:numId="16">
-    <w:abstractNumId w:val="7"/>
-  </w:num>
-  <w:num w:numId="17">
-    <w:abstractNumId w:val="20"/>
-  </w:num>
-  <w:num w:numId="18">
-    <w:abstractNumId w:val="24"/>
-  </w:num>
-  <w:num w:numId="19">
-    <w:abstractNumId w:val="16"/>
-  </w:num>
-  <w:num w:numId="20">
-    <w:abstractNumId w:val="9"/>
-  </w:num>
-  <w:num w:numId="21">
-    <w:abstractNumId w:val="3"/>
-  </w:num>
-  <w:num w:numId="22">
-    <w:abstractNumId w:val="21"/>
-  </w:num>
-  <w:num w:numId="23">
-    <w:abstractNumId w:val="18"/>
-  </w:num>
-  <w:num w:numId="24">
-    <w:abstractNumId w:val="13"/>
   </w:num>
   <w:num w:numId="25">
     <w:abstractNumId w:val="0"/>
+  </w:num>
+  <w:num w:numId="26">
+    <w:abstractNumId w:val="16"/>
+  </w:num>
+  <w:num w:numId="27">
+    <w:abstractNumId w:val="1"/>
+  </w:num>
+  <w:num w:numId="28">
+    <w:abstractNumId w:val="17"/>
+  </w:num>
+  <w:num w:numId="29">
+    <w:abstractNumId w:val="12"/>
   </w:num>
   <w:numIdMacAtCleanup w:val="25"/>
 </w:numbering>
@@ -15922,6 +17112,18 @@
     <w:basedOn w:val="DefaultParagraphFont"/>
     <w:rsid w:val="004A334E"/>
   </w:style>
+  <w:style w:type="character" w:styleId="Hyperlink">
+    <w:name w:val="Hyperlink"/>
+    <w:basedOn w:val="DefaultParagraphFont"/>
+    <w:uiPriority w:val="99"/>
+    <w:semiHidden/>
+    <w:unhideWhenUsed/>
+    <w:rsid w:val="00674012"/>
+    <w:rPr>
+      <w:color w:val="0000FF"/>
+      <w:u w:val="single"/>
+    </w:rPr>
+  </w:style>
 </w:styles>
 </file>
 

</xml_diff>